<commit_message>
Added Text to Projektbeschreibung finalized first version of Projektpräsentation
</commit_message>
<xml_diff>
--- a/doc/Projektbeschreibung.docx
+++ b/doc/Projektbeschreibung.docx
@@ -33,6 +33,7 @@
       <w:bookmarkStart w:id="0" w:name="_Toc466841585"/>
       <w:bookmarkStart w:id="1" w:name="_Toc467009268"/>
       <w:bookmarkStart w:id="2" w:name="_Toc467014267"/>
+      <w:bookmarkStart w:id="3" w:name="_Toc468126391"/>
       <w:r>
         <w:rPr>
           <w:lang w:eastAsia="de-AT"/>
@@ -42,6 +43,7 @@
       <w:bookmarkEnd w:id="0"/>
       <w:bookmarkEnd w:id="1"/>
       <w:bookmarkEnd w:id="2"/>
+      <w:bookmarkEnd w:id="3"/>
     </w:p>
     <w:tbl>
       <w:tblPr>
@@ -314,6 +316,68 @@
           </w:p>
         </w:tc>
       </w:tr>
+      <w:tr>
+        <w:trPr>
+          <w:cnfStyle w:val="000000010000" w:firstRow="0" w:lastRow="0" w:firstColumn="0" w:lastColumn="0" w:oddVBand="0" w:evenVBand="0" w:oddHBand="0" w:evenHBand="1" w:firstRowFirstColumn="0" w:firstRowLastColumn="0" w:lastRowFirstColumn="0" w:lastRowLastColumn="0"/>
+        </w:trPr>
+        <w:tc>
+          <w:tcPr>
+            <w:cnfStyle w:val="001000000000" w:firstRow="0" w:lastRow="0" w:firstColumn="1" w:lastColumn="0" w:oddVBand="0" w:evenVBand="0" w:oddHBand="0" w:evenHBand="0" w:firstRowFirstColumn="0" w:firstRowLastColumn="0" w:lastRowFirstColumn="0" w:lastRowLastColumn="0"/>
+            <w:tcW w:w="1384" w:type="dxa"/>
+          </w:tcPr>
+          <w:p>
+            <w:pPr>
+              <w:rPr>
+                <w:lang w:eastAsia="de-AT"/>
+              </w:rPr>
+            </w:pPr>
+            <w:r>
+              <w:rPr>
+                <w:lang w:eastAsia="de-AT"/>
+              </w:rPr>
+              <w:t>28.11.2016</w:t>
+            </w:r>
+          </w:p>
+        </w:tc>
+        <w:tc>
+          <w:tcPr>
+            <w:tcW w:w="7229" w:type="dxa"/>
+          </w:tcPr>
+          <w:p>
+            <w:pPr>
+              <w:cnfStyle w:val="000000010000" w:firstRow="0" w:lastRow="0" w:firstColumn="0" w:lastColumn="0" w:oddVBand="0" w:evenVBand="0" w:oddHBand="0" w:evenHBand="1" w:firstRowFirstColumn="0" w:firstRowLastColumn="0" w:lastRowFirstColumn="0" w:lastRowLastColumn="0"/>
+              <w:rPr>
+                <w:lang w:eastAsia="de-AT"/>
+              </w:rPr>
+            </w:pPr>
+            <w:r>
+              <w:rPr>
+                <w:lang w:eastAsia="de-AT"/>
+              </w:rPr>
+              <w:t>Skizze der Komponenten eingefügt</w:t>
+            </w:r>
+          </w:p>
+        </w:tc>
+        <w:tc>
+          <w:tcPr>
+            <w:tcW w:w="1307" w:type="dxa"/>
+          </w:tcPr>
+          <w:p>
+            <w:pPr>
+              <w:cnfStyle w:val="000000010000" w:firstRow="0" w:lastRow="0" w:firstColumn="0" w:lastColumn="0" w:oddVBand="0" w:evenVBand="0" w:oddHBand="0" w:evenHBand="1" w:firstRowFirstColumn="0" w:firstRowLastColumn="0" w:lastRowFirstColumn="0" w:lastRowLastColumn="0"/>
+              <w:rPr>
+                <w:lang w:eastAsia="de-AT"/>
+              </w:rPr>
+            </w:pPr>
+            <w:r>
+              <w:rPr>
+                <w:lang w:eastAsia="de-AT"/>
+              </w:rPr>
+              <w:t>Gumhold</w:t>
+            </w:r>
+          </w:p>
+        </w:tc>
+      </w:tr>
     </w:tbl>
     <w:p>
       <w:pPr>
@@ -330,7 +394,7 @@
           <w:lang w:eastAsia="de-AT"/>
         </w:rPr>
       </w:pPr>
-      <w:bookmarkStart w:id="3" w:name="_Toc466841586"/>
+      <w:bookmarkStart w:id="4" w:name="_Toc466841586"/>
       <w:r>
         <w:rPr>
           <w:rFonts w:eastAsia="Times New Roman"/>
@@ -347,8 +411,9 @@
           <w:lang w:eastAsia="de-AT"/>
         </w:rPr>
       </w:pPr>
-      <w:bookmarkStart w:id="4" w:name="_Toc467009269"/>
-      <w:bookmarkStart w:id="5" w:name="_Toc467014268"/>
+      <w:bookmarkStart w:id="5" w:name="_Toc467009269"/>
+      <w:bookmarkStart w:id="6" w:name="_Toc467014268"/>
+      <w:bookmarkStart w:id="7" w:name="_Toc468126392"/>
       <w:r>
         <w:rPr>
           <w:rFonts w:eastAsia="Times New Roman"/>
@@ -357,9 +422,10 @@
         <w:lastRenderedPageBreak/>
         <w:t>Inhaltsverzeichnis</w:t>
       </w:r>
-      <w:bookmarkEnd w:id="3"/>
       <w:bookmarkEnd w:id="4"/>
       <w:bookmarkEnd w:id="5"/>
+      <w:bookmarkEnd w:id="6"/>
+      <w:bookmarkEnd w:id="7"/>
     </w:p>
     <w:p>
       <w:pPr>
@@ -394,7 +460,7 @@
         </w:rPr>
         <w:fldChar w:fldCharType="separate"/>
       </w:r>
-      <w:hyperlink w:anchor="_Toc467014269" w:history="1">
+      <w:hyperlink w:anchor="_Toc468126393" w:history="1">
         <w:r>
           <w:rPr>
             <w:rStyle w:val="Hyperlink"/>
@@ -423,7 +489,7 @@
             <w:noProof/>
             <w:webHidden/>
           </w:rPr>
-          <w:instrText xml:space="preserve"> PAGEREF _Toc467014269 \h </w:instrText>
+          <w:instrText xml:space="preserve"> PAGEREF _Toc468126393 \h </w:instrText>
         </w:r>
         <w:r>
           <w:rPr>
@@ -467,7 +533,7 @@
           <w:lang w:eastAsia="de-AT"/>
         </w:rPr>
       </w:pPr>
-      <w:hyperlink w:anchor="_Toc467014270" w:history="1">
+      <w:hyperlink w:anchor="_Toc468126394" w:history="1">
         <w:r>
           <w:rPr>
             <w:rStyle w:val="Hyperlink"/>
@@ -513,7 +579,7 @@
             <w:noProof/>
             <w:webHidden/>
           </w:rPr>
-          <w:instrText xml:space="preserve"> PAGEREF _Toc467014270 \h </w:instrText>
+          <w:instrText xml:space="preserve"> PAGEREF _Toc468126394 \h </w:instrText>
         </w:r>
         <w:r>
           <w:rPr>
@@ -557,7 +623,7 @@
           <w:lang w:eastAsia="de-AT"/>
         </w:rPr>
       </w:pPr>
-      <w:hyperlink w:anchor="_Toc467014271" w:history="1">
+      <w:hyperlink w:anchor="_Toc468126395" w:history="1">
         <w:r>
           <w:rPr>
             <w:rStyle w:val="Hyperlink"/>
@@ -603,7 +669,7 @@
             <w:noProof/>
             <w:webHidden/>
           </w:rPr>
-          <w:instrText xml:space="preserve"> PAGEREF _Toc467014271 \h </w:instrText>
+          <w:instrText xml:space="preserve"> PAGEREF _Toc468126395 \h </w:instrText>
         </w:r>
         <w:r>
           <w:rPr>
@@ -646,7 +712,7 @@
           <w:lang w:eastAsia="de-AT"/>
         </w:rPr>
       </w:pPr>
-      <w:hyperlink w:anchor="_Toc467014272" w:history="1">
+      <w:hyperlink w:anchor="_Toc468126396" w:history="1">
         <w:r>
           <w:rPr>
             <w:rStyle w:val="Hyperlink"/>
@@ -673,497 +739,7 @@
             <w:noProof/>
             <w:webHidden/>
           </w:rPr>
-          <w:instrText xml:space="preserve"> PAGEREF _Toc467014272 \h </w:instrText>
-        </w:r>
-        <w:r>
-          <w:rPr>
-            <w:noProof/>
-            <w:webHidden/>
-          </w:rPr>
-        </w:r>
-        <w:r>
-          <w:rPr>
-            <w:noProof/>
-            <w:webHidden/>
-          </w:rPr>
-          <w:fldChar w:fldCharType="separate"/>
-        </w:r>
-        <w:r>
-          <w:rPr>
-            <w:noProof/>
-            <w:webHidden/>
-          </w:rPr>
-          <w:t>5</w:t>
-        </w:r>
-        <w:r>
-          <w:rPr>
-            <w:noProof/>
-            <w:webHidden/>
-          </w:rPr>
-          <w:fldChar w:fldCharType="end"/>
-        </w:r>
-      </w:hyperlink>
-    </w:p>
-    <w:p>
-      <w:pPr>
-        <w:pStyle w:val="Verzeichnis2"/>
-        <w:tabs>
-          <w:tab w:val="right" w:leader="dot" w:pos="9770"/>
-        </w:tabs>
-        <w:rPr>
-          <w:noProof/>
-          <w:szCs w:val="22"/>
-          <w:lang w:eastAsia="de-AT"/>
-        </w:rPr>
-      </w:pPr>
-      <w:hyperlink w:anchor="_Toc467014273" w:history="1">
-        <w:r>
-          <w:rPr>
-            <w:rStyle w:val="Hyperlink"/>
-            <w:noProof/>
-          </w:rPr>
-          <w:t>2.1 MUSS-features</w:t>
-        </w:r>
-        <w:r>
-          <w:rPr>
-            <w:noProof/>
-            <w:webHidden/>
-          </w:rPr>
-          <w:tab/>
-        </w:r>
-        <w:r>
-          <w:rPr>
-            <w:noProof/>
-            <w:webHidden/>
-          </w:rPr>
-          <w:fldChar w:fldCharType="begin"/>
-        </w:r>
-        <w:r>
-          <w:rPr>
-            <w:noProof/>
-            <w:webHidden/>
-          </w:rPr>
-          <w:instrText xml:space="preserve"> PAGEREF _Toc467014273 \h </w:instrText>
-        </w:r>
-        <w:r>
-          <w:rPr>
-            <w:noProof/>
-            <w:webHidden/>
-          </w:rPr>
-        </w:r>
-        <w:r>
-          <w:rPr>
-            <w:noProof/>
-            <w:webHidden/>
-          </w:rPr>
-          <w:fldChar w:fldCharType="separate"/>
-        </w:r>
-        <w:r>
-          <w:rPr>
-            <w:noProof/>
-            <w:webHidden/>
-          </w:rPr>
-          <w:t>5</w:t>
-        </w:r>
-        <w:r>
-          <w:rPr>
-            <w:noProof/>
-            <w:webHidden/>
-          </w:rPr>
-          <w:fldChar w:fldCharType="end"/>
-        </w:r>
-      </w:hyperlink>
-    </w:p>
-    <w:p>
-      <w:pPr>
-        <w:pStyle w:val="Verzeichnis2"/>
-        <w:tabs>
-          <w:tab w:val="right" w:leader="dot" w:pos="9770"/>
-        </w:tabs>
-        <w:rPr>
-          <w:noProof/>
-          <w:szCs w:val="22"/>
-          <w:lang w:eastAsia="de-AT"/>
-        </w:rPr>
-      </w:pPr>
-      <w:hyperlink w:anchor="_Toc467014274" w:history="1">
-        <w:r>
-          <w:rPr>
-            <w:rStyle w:val="Hyperlink"/>
-            <w:noProof/>
-          </w:rPr>
-          <w:t>2.2 Optionale features</w:t>
-        </w:r>
-        <w:r>
-          <w:rPr>
-            <w:noProof/>
-            <w:webHidden/>
-          </w:rPr>
-          <w:tab/>
-        </w:r>
-        <w:r>
-          <w:rPr>
-            <w:noProof/>
-            <w:webHidden/>
-          </w:rPr>
-          <w:fldChar w:fldCharType="begin"/>
-        </w:r>
-        <w:r>
-          <w:rPr>
-            <w:noProof/>
-            <w:webHidden/>
-          </w:rPr>
-          <w:instrText xml:space="preserve"> PAGEREF _Toc467014274 \h </w:instrText>
-        </w:r>
-        <w:r>
-          <w:rPr>
-            <w:noProof/>
-            <w:webHidden/>
-          </w:rPr>
-        </w:r>
-        <w:r>
-          <w:rPr>
-            <w:noProof/>
-            <w:webHidden/>
-          </w:rPr>
-          <w:fldChar w:fldCharType="separate"/>
-        </w:r>
-        <w:r>
-          <w:rPr>
-            <w:noProof/>
-            <w:webHidden/>
-          </w:rPr>
-          <w:t>5</w:t>
-        </w:r>
-        <w:r>
-          <w:rPr>
-            <w:noProof/>
-            <w:webHidden/>
-          </w:rPr>
-          <w:fldChar w:fldCharType="end"/>
-        </w:r>
-      </w:hyperlink>
-    </w:p>
-    <w:p>
-      <w:pPr>
-        <w:pStyle w:val="Verzeichnis1"/>
-        <w:tabs>
-          <w:tab w:val="right" w:leader="dot" w:pos="9770"/>
-        </w:tabs>
-        <w:rPr>
-          <w:noProof/>
-          <w:szCs w:val="22"/>
-          <w:lang w:eastAsia="de-AT"/>
-        </w:rPr>
-      </w:pPr>
-      <w:hyperlink w:anchor="_Toc467014275" w:history="1">
-        <w:r>
-          <w:rPr>
-            <w:rStyle w:val="Hyperlink"/>
-            <w:noProof/>
-          </w:rPr>
-          <w:t>3 Team</w:t>
-        </w:r>
-        <w:r>
-          <w:rPr>
-            <w:noProof/>
-            <w:webHidden/>
-          </w:rPr>
-          <w:tab/>
-        </w:r>
-        <w:r>
-          <w:rPr>
-            <w:noProof/>
-            <w:webHidden/>
-          </w:rPr>
-          <w:fldChar w:fldCharType="begin"/>
-        </w:r>
-        <w:r>
-          <w:rPr>
-            <w:noProof/>
-            <w:webHidden/>
-          </w:rPr>
-          <w:instrText xml:space="preserve"> PAGEREF _Toc467014275 \h </w:instrText>
-        </w:r>
-        <w:r>
-          <w:rPr>
-            <w:noProof/>
-            <w:webHidden/>
-          </w:rPr>
-        </w:r>
-        <w:r>
-          <w:rPr>
-            <w:noProof/>
-            <w:webHidden/>
-          </w:rPr>
-          <w:fldChar w:fldCharType="separate"/>
-        </w:r>
-        <w:r>
-          <w:rPr>
-            <w:noProof/>
-            <w:webHidden/>
-          </w:rPr>
-          <w:t>6</w:t>
-        </w:r>
-        <w:r>
-          <w:rPr>
-            <w:noProof/>
-            <w:webHidden/>
-          </w:rPr>
-          <w:fldChar w:fldCharType="end"/>
-        </w:r>
-      </w:hyperlink>
-    </w:p>
-    <w:p>
-      <w:pPr>
-        <w:pStyle w:val="Verzeichnis2"/>
-        <w:tabs>
-          <w:tab w:val="right" w:leader="dot" w:pos="9770"/>
-        </w:tabs>
-        <w:rPr>
-          <w:noProof/>
-          <w:szCs w:val="22"/>
-          <w:lang w:eastAsia="de-AT"/>
-        </w:rPr>
-      </w:pPr>
-      <w:hyperlink w:anchor="_Toc467014276" w:history="1">
-        <w:r>
-          <w:rPr>
-            <w:rStyle w:val="Hyperlink"/>
-            <w:noProof/>
-          </w:rPr>
-          <w:t>3.1 Daten &amp; Kontakt</w:t>
-        </w:r>
-        <w:r>
-          <w:rPr>
-            <w:noProof/>
-            <w:webHidden/>
-          </w:rPr>
-          <w:tab/>
-        </w:r>
-        <w:r>
-          <w:rPr>
-            <w:noProof/>
-            <w:webHidden/>
-          </w:rPr>
-          <w:fldChar w:fldCharType="begin"/>
-        </w:r>
-        <w:r>
-          <w:rPr>
-            <w:noProof/>
-            <w:webHidden/>
-          </w:rPr>
-          <w:instrText xml:space="preserve"> PAGEREF _Toc467014276 \h </w:instrText>
-        </w:r>
-        <w:r>
-          <w:rPr>
-            <w:noProof/>
-            <w:webHidden/>
-          </w:rPr>
-        </w:r>
-        <w:r>
-          <w:rPr>
-            <w:noProof/>
-            <w:webHidden/>
-          </w:rPr>
-          <w:fldChar w:fldCharType="separate"/>
-        </w:r>
-        <w:r>
-          <w:rPr>
-            <w:noProof/>
-            <w:webHidden/>
-          </w:rPr>
-          <w:t>6</w:t>
-        </w:r>
-        <w:r>
-          <w:rPr>
-            <w:noProof/>
-            <w:webHidden/>
-          </w:rPr>
-          <w:fldChar w:fldCharType="end"/>
-        </w:r>
-      </w:hyperlink>
-    </w:p>
-    <w:p>
-      <w:pPr>
-        <w:pStyle w:val="Verzeichnis2"/>
-        <w:tabs>
-          <w:tab w:val="right" w:leader="dot" w:pos="9770"/>
-        </w:tabs>
-        <w:rPr>
-          <w:noProof/>
-          <w:szCs w:val="22"/>
-          <w:lang w:eastAsia="de-AT"/>
-        </w:rPr>
-      </w:pPr>
-      <w:hyperlink w:anchor="_Toc467014277" w:history="1">
-        <w:r>
-          <w:rPr>
-            <w:rStyle w:val="Hyperlink"/>
-            <w:noProof/>
-          </w:rPr>
-          <w:t>3.2 Organigramm</w:t>
-        </w:r>
-        <w:r>
-          <w:rPr>
-            <w:noProof/>
-            <w:webHidden/>
-          </w:rPr>
-          <w:tab/>
-        </w:r>
-        <w:r>
-          <w:rPr>
-            <w:noProof/>
-            <w:webHidden/>
-          </w:rPr>
-          <w:fldChar w:fldCharType="begin"/>
-        </w:r>
-        <w:r>
-          <w:rPr>
-            <w:noProof/>
-            <w:webHidden/>
-          </w:rPr>
-          <w:instrText xml:space="preserve"> PAGEREF _Toc467014277 \h </w:instrText>
-        </w:r>
-        <w:r>
-          <w:rPr>
-            <w:noProof/>
-            <w:webHidden/>
-          </w:rPr>
-        </w:r>
-        <w:r>
-          <w:rPr>
-            <w:noProof/>
-            <w:webHidden/>
-          </w:rPr>
-          <w:fldChar w:fldCharType="separate"/>
-        </w:r>
-        <w:r>
-          <w:rPr>
-            <w:noProof/>
-            <w:webHidden/>
-          </w:rPr>
-          <w:t>6</w:t>
-        </w:r>
-        <w:r>
-          <w:rPr>
-            <w:noProof/>
-            <w:webHidden/>
-          </w:rPr>
-          <w:fldChar w:fldCharType="end"/>
-        </w:r>
-      </w:hyperlink>
-    </w:p>
-    <w:p>
-      <w:pPr>
-        <w:pStyle w:val="Verzeichnis2"/>
-        <w:tabs>
-          <w:tab w:val="right" w:leader="dot" w:pos="9770"/>
-        </w:tabs>
-        <w:rPr>
-          <w:noProof/>
-          <w:szCs w:val="22"/>
-          <w:lang w:eastAsia="de-AT"/>
-        </w:rPr>
-      </w:pPr>
-      <w:hyperlink w:anchor="_Toc467014278" w:history="1">
-        <w:r>
-          <w:rPr>
-            <w:rStyle w:val="Hyperlink"/>
-            <w:noProof/>
-          </w:rPr>
-          <w:t>3.3 Beschreibung der Aufgabenbereiche</w:t>
-        </w:r>
-        <w:r>
-          <w:rPr>
-            <w:noProof/>
-            <w:webHidden/>
-          </w:rPr>
-          <w:tab/>
-        </w:r>
-        <w:r>
-          <w:rPr>
-            <w:noProof/>
-            <w:webHidden/>
-          </w:rPr>
-          <w:fldChar w:fldCharType="begin"/>
-        </w:r>
-        <w:r>
-          <w:rPr>
-            <w:noProof/>
-            <w:webHidden/>
-          </w:rPr>
-          <w:instrText xml:space="preserve"> PAGEREF _Toc467014278 \h </w:instrText>
-        </w:r>
-        <w:r>
-          <w:rPr>
-            <w:noProof/>
-            <w:webHidden/>
-          </w:rPr>
-        </w:r>
-        <w:r>
-          <w:rPr>
-            <w:noProof/>
-            <w:webHidden/>
-          </w:rPr>
-          <w:fldChar w:fldCharType="separate"/>
-        </w:r>
-        <w:r>
-          <w:rPr>
-            <w:noProof/>
-            <w:webHidden/>
-          </w:rPr>
-          <w:t>6</w:t>
-        </w:r>
-        <w:r>
-          <w:rPr>
-            <w:noProof/>
-            <w:webHidden/>
-          </w:rPr>
-          <w:fldChar w:fldCharType="end"/>
-        </w:r>
-      </w:hyperlink>
-    </w:p>
-    <w:p>
-      <w:pPr>
-        <w:pStyle w:val="Verzeichnis1"/>
-        <w:tabs>
-          <w:tab w:val="right" w:leader="dot" w:pos="9770"/>
-        </w:tabs>
-        <w:rPr>
-          <w:noProof/>
-          <w:szCs w:val="22"/>
-          <w:lang w:eastAsia="de-AT"/>
-        </w:rPr>
-      </w:pPr>
-      <w:hyperlink w:anchor="_Toc467014279" w:history="1">
-        <w:r>
-          <w:rPr>
-            <w:rStyle w:val="Hyperlink"/>
-            <w:noProof/>
-          </w:rPr>
-          <w:t>4 Projektumweltanalyse</w:t>
-        </w:r>
-        <w:r>
-          <w:rPr>
-            <w:noProof/>
-            <w:webHidden/>
-          </w:rPr>
-          <w:tab/>
-        </w:r>
-        <w:r>
-          <w:rPr>
-            <w:noProof/>
-            <w:webHidden/>
-          </w:rPr>
-          <w:fldChar w:fldCharType="begin"/>
-        </w:r>
-        <w:r>
-          <w:rPr>
-            <w:noProof/>
-            <w:webHidden/>
-          </w:rPr>
-          <w:instrText xml:space="preserve"> PAGEREF _Toc467014279 \h </w:instrText>
+          <w:instrText xml:space="preserve"> PAGEREF _Toc468126396 \h </w:instrText>
         </w:r>
         <w:r>
           <w:rPr>
@@ -1206,13 +782,13 @@
           <w:lang w:eastAsia="de-AT"/>
         </w:rPr>
       </w:pPr>
-      <w:hyperlink w:anchor="_Toc467014280" w:history="1">
+      <w:hyperlink w:anchor="_Toc468126397" w:history="1">
         <w:r>
           <w:rPr>
             <w:rStyle w:val="Hyperlink"/>
             <w:noProof/>
           </w:rPr>
-          <w:t>4.1 Beschreibung der wichtigsten Umwelten</w:t>
+          <w:t>2.1 MUSS-features</w:t>
         </w:r>
         <w:r>
           <w:rPr>
@@ -1233,7 +809,77 @@
             <w:noProof/>
             <w:webHidden/>
           </w:rPr>
-          <w:instrText xml:space="preserve"> PAGEREF _Toc467014280 \h </w:instrText>
+          <w:instrText xml:space="preserve"> PAGEREF _Toc468126397 \h </w:instrText>
+        </w:r>
+        <w:r>
+          <w:rPr>
+            <w:noProof/>
+            <w:webHidden/>
+          </w:rPr>
+        </w:r>
+        <w:r>
+          <w:rPr>
+            <w:noProof/>
+            <w:webHidden/>
+          </w:rPr>
+          <w:fldChar w:fldCharType="separate"/>
+        </w:r>
+        <w:r>
+          <w:rPr>
+            <w:noProof/>
+            <w:webHidden/>
+          </w:rPr>
+          <w:t>7</w:t>
+        </w:r>
+        <w:r>
+          <w:rPr>
+            <w:noProof/>
+            <w:webHidden/>
+          </w:rPr>
+          <w:fldChar w:fldCharType="end"/>
+        </w:r>
+      </w:hyperlink>
+    </w:p>
+    <w:p>
+      <w:pPr>
+        <w:pStyle w:val="Verzeichnis2"/>
+        <w:tabs>
+          <w:tab w:val="right" w:leader="dot" w:pos="9770"/>
+        </w:tabs>
+        <w:rPr>
+          <w:noProof/>
+          <w:szCs w:val="22"/>
+          <w:lang w:eastAsia="de-AT"/>
+        </w:rPr>
+      </w:pPr>
+      <w:hyperlink w:anchor="_Toc468126398" w:history="1">
+        <w:r>
+          <w:rPr>
+            <w:rStyle w:val="Hyperlink"/>
+            <w:noProof/>
+          </w:rPr>
+          <w:t>2.2 Optionale features</w:t>
+        </w:r>
+        <w:r>
+          <w:rPr>
+            <w:noProof/>
+            <w:webHidden/>
+          </w:rPr>
+          <w:tab/>
+        </w:r>
+        <w:r>
+          <w:rPr>
+            <w:noProof/>
+            <w:webHidden/>
+          </w:rPr>
+          <w:fldChar w:fldCharType="begin"/>
+        </w:r>
+        <w:r>
+          <w:rPr>
+            <w:noProof/>
+            <w:webHidden/>
+          </w:rPr>
+          <w:instrText xml:space="preserve"> PAGEREF _Toc468126398 \h </w:instrText>
         </w:r>
         <w:r>
           <w:rPr>
@@ -1276,13 +922,13 @@
           <w:lang w:eastAsia="de-AT"/>
         </w:rPr>
       </w:pPr>
-      <w:hyperlink w:anchor="_Toc467014281" w:history="1">
+      <w:hyperlink w:anchor="_Toc468126399" w:history="1">
         <w:r>
           <w:rPr>
             <w:rStyle w:val="Hyperlink"/>
             <w:noProof/>
           </w:rPr>
-          <w:t>5 Risikoanalyse</w:t>
+          <w:t>3 Team</w:t>
         </w:r>
         <w:r>
           <w:rPr>
@@ -1303,7 +949,7 @@
             <w:noProof/>
             <w:webHidden/>
           </w:rPr>
-          <w:instrText xml:space="preserve"> PAGEREF _Toc467014281 \h </w:instrText>
+          <w:instrText xml:space="preserve"> PAGEREF _Toc468126399 \h </w:instrText>
         </w:r>
         <w:r>
           <w:rPr>
@@ -1346,13 +992,13 @@
           <w:lang w:eastAsia="de-AT"/>
         </w:rPr>
       </w:pPr>
-      <w:hyperlink w:anchor="_Toc467014282" w:history="1">
+      <w:hyperlink w:anchor="_Toc468126400" w:history="1">
         <w:r>
           <w:rPr>
             <w:rStyle w:val="Hyperlink"/>
             <w:noProof/>
           </w:rPr>
-          <w:t>5.1 Beschreibung der wichtigsten Risiken</w:t>
+          <w:t>3.1 Daten &amp; Kontakt</w:t>
         </w:r>
         <w:r>
           <w:rPr>
@@ -1373,7 +1019,7 @@
             <w:noProof/>
             <w:webHidden/>
           </w:rPr>
-          <w:instrText xml:space="preserve"> PAGEREF _Toc467014282 \h </w:instrText>
+          <w:instrText xml:space="preserve"> PAGEREF _Toc468126400 \h </w:instrText>
         </w:r>
         <w:r>
           <w:rPr>
@@ -1416,13 +1062,13 @@
           <w:lang w:eastAsia="de-AT"/>
         </w:rPr>
       </w:pPr>
-      <w:hyperlink w:anchor="_Toc467014283" w:history="1">
+      <w:hyperlink w:anchor="_Toc468126401" w:history="1">
         <w:r>
           <w:rPr>
             <w:rStyle w:val="Hyperlink"/>
             <w:noProof/>
           </w:rPr>
-          <w:t>5.2 Risiko Gegenmassnahmen</w:t>
+          <w:t>3.2 Organigramm</w:t>
         </w:r>
         <w:r>
           <w:rPr>
@@ -1443,7 +1089,77 @@
             <w:noProof/>
             <w:webHidden/>
           </w:rPr>
-          <w:instrText xml:space="preserve"> PAGEREF _Toc467014283 \h </w:instrText>
+          <w:instrText xml:space="preserve"> PAGEREF _Toc468126401 \h </w:instrText>
+        </w:r>
+        <w:r>
+          <w:rPr>
+            <w:noProof/>
+            <w:webHidden/>
+          </w:rPr>
+        </w:r>
+        <w:r>
+          <w:rPr>
+            <w:noProof/>
+            <w:webHidden/>
+          </w:rPr>
+          <w:fldChar w:fldCharType="separate"/>
+        </w:r>
+        <w:r>
+          <w:rPr>
+            <w:noProof/>
+            <w:webHidden/>
+          </w:rPr>
+          <w:t>8</w:t>
+        </w:r>
+        <w:r>
+          <w:rPr>
+            <w:noProof/>
+            <w:webHidden/>
+          </w:rPr>
+          <w:fldChar w:fldCharType="end"/>
+        </w:r>
+      </w:hyperlink>
+    </w:p>
+    <w:p>
+      <w:pPr>
+        <w:pStyle w:val="Verzeichnis2"/>
+        <w:tabs>
+          <w:tab w:val="right" w:leader="dot" w:pos="9770"/>
+        </w:tabs>
+        <w:rPr>
+          <w:noProof/>
+          <w:szCs w:val="22"/>
+          <w:lang w:eastAsia="de-AT"/>
+        </w:rPr>
+      </w:pPr>
+      <w:hyperlink w:anchor="_Toc468126402" w:history="1">
+        <w:r>
+          <w:rPr>
+            <w:rStyle w:val="Hyperlink"/>
+            <w:noProof/>
+          </w:rPr>
+          <w:t>3.3 Beschreibung der Aufgabenbereiche</w:t>
+        </w:r>
+        <w:r>
+          <w:rPr>
+            <w:noProof/>
+            <w:webHidden/>
+          </w:rPr>
+          <w:tab/>
+        </w:r>
+        <w:r>
+          <w:rPr>
+            <w:noProof/>
+            <w:webHidden/>
+          </w:rPr>
+          <w:fldChar w:fldCharType="begin"/>
+        </w:r>
+        <w:r>
+          <w:rPr>
+            <w:noProof/>
+            <w:webHidden/>
+          </w:rPr>
+          <w:instrText xml:space="preserve"> PAGEREF _Toc468126402 \h </w:instrText>
         </w:r>
         <w:r>
           <w:rPr>
@@ -1486,13 +1202,13 @@
           <w:lang w:eastAsia="de-AT"/>
         </w:rPr>
       </w:pPr>
-      <w:hyperlink w:anchor="_Toc467014284" w:history="1">
+      <w:hyperlink w:anchor="_Toc468126403" w:history="1">
         <w:r>
           <w:rPr>
             <w:rStyle w:val="Hyperlink"/>
             <w:noProof/>
           </w:rPr>
-          <w:t>6 Meilensteinplan</w:t>
+          <w:t>4 Projektumweltanalyse</w:t>
         </w:r>
         <w:r>
           <w:rPr>
@@ -1513,7 +1229,7 @@
             <w:noProof/>
             <w:webHidden/>
           </w:rPr>
-          <w:instrText xml:space="preserve"> PAGEREF _Toc467014284 \h </w:instrText>
+          <w:instrText xml:space="preserve"> PAGEREF _Toc468126403 \h </w:instrText>
         </w:r>
         <w:r>
           <w:rPr>
@@ -1533,7 +1249,7 @@
             <w:noProof/>
             <w:webHidden/>
           </w:rPr>
-          <w:t>8</w:t>
+          <w:t>9</w:t>
         </w:r>
         <w:r>
           <w:rPr>
@@ -1546,7 +1262,7 @@
     </w:p>
     <w:p>
       <w:pPr>
-        <w:pStyle w:val="Verzeichnis1"/>
+        <w:pStyle w:val="Verzeichnis2"/>
         <w:tabs>
           <w:tab w:val="right" w:leader="dot" w:pos="9770"/>
         </w:tabs>
@@ -1556,13 +1272,13 @@
           <w:lang w:eastAsia="de-AT"/>
         </w:rPr>
       </w:pPr>
-      <w:hyperlink w:anchor="_Toc467014285" w:history="1">
+      <w:hyperlink w:anchor="_Toc468126404" w:history="1">
         <w:r>
           <w:rPr>
             <w:rStyle w:val="Hyperlink"/>
             <w:noProof/>
           </w:rPr>
-          <w:t>7 Projektstrukturplan</w:t>
+          <w:t>4.1 Beschreibung der wichtigsten Umwelten</w:t>
         </w:r>
         <w:r>
           <w:rPr>
@@ -1583,7 +1299,7 @@
             <w:noProof/>
             <w:webHidden/>
           </w:rPr>
-          <w:instrText xml:space="preserve"> PAGEREF _Toc467014285 \h </w:instrText>
+          <w:instrText xml:space="preserve"> PAGEREF _Toc468126404 \h </w:instrText>
         </w:r>
         <w:r>
           <w:rPr>
@@ -1626,15 +1342,13 @@
           <w:lang w:eastAsia="de-AT"/>
         </w:rPr>
       </w:pPr>
-      <w:hyperlink w:anchor="_Toc467014286" w:history="1">
+      <w:hyperlink w:anchor="_Toc468126405" w:history="1">
         <w:r>
           <w:rPr>
             <w:rStyle w:val="Hyperlink"/>
-            <w:rFonts w:eastAsia="Arial"/>
             <w:noProof/>
-            <w:lang w:eastAsia="de-AT"/>
           </w:rPr>
-          <w:t>8 Bemerkungen</w:t>
+          <w:t>5 Risikoanalyse</w:t>
         </w:r>
         <w:r>
           <w:rPr>
@@ -1655,7 +1369,7 @@
             <w:noProof/>
             <w:webHidden/>
           </w:rPr>
-          <w:instrText xml:space="preserve"> PAGEREF _Toc467014286 \h </w:instrText>
+          <w:instrText xml:space="preserve"> PAGEREF _Toc468126405 \h </w:instrText>
         </w:r>
         <w:r>
           <w:rPr>
@@ -1687,6 +1401,358 @@
       </w:hyperlink>
     </w:p>
     <w:p>
+      <w:pPr>
+        <w:pStyle w:val="Verzeichnis2"/>
+        <w:tabs>
+          <w:tab w:val="right" w:leader="dot" w:pos="9770"/>
+        </w:tabs>
+        <w:rPr>
+          <w:noProof/>
+          <w:szCs w:val="22"/>
+          <w:lang w:eastAsia="de-AT"/>
+        </w:rPr>
+      </w:pPr>
+      <w:hyperlink w:anchor="_Toc468126406" w:history="1">
+        <w:r>
+          <w:rPr>
+            <w:rStyle w:val="Hyperlink"/>
+            <w:noProof/>
+          </w:rPr>
+          <w:t>5.1 Beschreibung der wichtigsten Risiken</w:t>
+        </w:r>
+        <w:r>
+          <w:rPr>
+            <w:noProof/>
+            <w:webHidden/>
+          </w:rPr>
+          <w:tab/>
+        </w:r>
+        <w:r>
+          <w:rPr>
+            <w:noProof/>
+            <w:webHidden/>
+          </w:rPr>
+          <w:fldChar w:fldCharType="begin"/>
+        </w:r>
+        <w:r>
+          <w:rPr>
+            <w:noProof/>
+            <w:webHidden/>
+          </w:rPr>
+          <w:instrText xml:space="preserve"> PAGEREF _Toc468126406 \h </w:instrText>
+        </w:r>
+        <w:r>
+          <w:rPr>
+            <w:noProof/>
+            <w:webHidden/>
+          </w:rPr>
+        </w:r>
+        <w:r>
+          <w:rPr>
+            <w:noProof/>
+            <w:webHidden/>
+          </w:rPr>
+          <w:fldChar w:fldCharType="separate"/>
+        </w:r>
+        <w:r>
+          <w:rPr>
+            <w:noProof/>
+            <w:webHidden/>
+          </w:rPr>
+          <w:t>10</w:t>
+        </w:r>
+        <w:r>
+          <w:rPr>
+            <w:noProof/>
+            <w:webHidden/>
+          </w:rPr>
+          <w:fldChar w:fldCharType="end"/>
+        </w:r>
+      </w:hyperlink>
+    </w:p>
+    <w:p>
+      <w:pPr>
+        <w:pStyle w:val="Verzeichnis2"/>
+        <w:tabs>
+          <w:tab w:val="right" w:leader="dot" w:pos="9770"/>
+        </w:tabs>
+        <w:rPr>
+          <w:noProof/>
+          <w:szCs w:val="22"/>
+          <w:lang w:eastAsia="de-AT"/>
+        </w:rPr>
+      </w:pPr>
+      <w:hyperlink w:anchor="_Toc468126407" w:history="1">
+        <w:r>
+          <w:rPr>
+            <w:rStyle w:val="Hyperlink"/>
+            <w:noProof/>
+          </w:rPr>
+          <w:t>5.2 Risiko Gegenmassnahmen</w:t>
+        </w:r>
+        <w:r>
+          <w:rPr>
+            <w:noProof/>
+            <w:webHidden/>
+          </w:rPr>
+          <w:tab/>
+        </w:r>
+        <w:r>
+          <w:rPr>
+            <w:noProof/>
+            <w:webHidden/>
+          </w:rPr>
+          <w:fldChar w:fldCharType="begin"/>
+        </w:r>
+        <w:r>
+          <w:rPr>
+            <w:noProof/>
+            <w:webHidden/>
+          </w:rPr>
+          <w:instrText xml:space="preserve"> PAGEREF _Toc468126407 \h </w:instrText>
+        </w:r>
+        <w:r>
+          <w:rPr>
+            <w:noProof/>
+            <w:webHidden/>
+          </w:rPr>
+        </w:r>
+        <w:r>
+          <w:rPr>
+            <w:noProof/>
+            <w:webHidden/>
+          </w:rPr>
+          <w:fldChar w:fldCharType="separate"/>
+        </w:r>
+        <w:r>
+          <w:rPr>
+            <w:noProof/>
+            <w:webHidden/>
+          </w:rPr>
+          <w:t>10</w:t>
+        </w:r>
+        <w:r>
+          <w:rPr>
+            <w:noProof/>
+            <w:webHidden/>
+          </w:rPr>
+          <w:fldChar w:fldCharType="end"/>
+        </w:r>
+      </w:hyperlink>
+    </w:p>
+    <w:p>
+      <w:pPr>
+        <w:pStyle w:val="Verzeichnis1"/>
+        <w:tabs>
+          <w:tab w:val="right" w:leader="dot" w:pos="9770"/>
+        </w:tabs>
+        <w:rPr>
+          <w:noProof/>
+          <w:szCs w:val="22"/>
+          <w:lang w:eastAsia="de-AT"/>
+        </w:rPr>
+      </w:pPr>
+      <w:hyperlink w:anchor="_Toc468126408" w:history="1">
+        <w:r>
+          <w:rPr>
+            <w:rStyle w:val="Hyperlink"/>
+            <w:noProof/>
+          </w:rPr>
+          <w:t>6 Meilensteinplan</w:t>
+        </w:r>
+        <w:r>
+          <w:rPr>
+            <w:noProof/>
+            <w:webHidden/>
+          </w:rPr>
+          <w:tab/>
+        </w:r>
+        <w:r>
+          <w:rPr>
+            <w:noProof/>
+            <w:webHidden/>
+          </w:rPr>
+          <w:fldChar w:fldCharType="begin"/>
+        </w:r>
+        <w:r>
+          <w:rPr>
+            <w:noProof/>
+            <w:webHidden/>
+          </w:rPr>
+          <w:instrText xml:space="preserve"> PAGEREF _Toc468126408 \h </w:instrText>
+        </w:r>
+        <w:r>
+          <w:rPr>
+            <w:noProof/>
+            <w:webHidden/>
+          </w:rPr>
+        </w:r>
+        <w:r>
+          <w:rPr>
+            <w:noProof/>
+            <w:webHidden/>
+          </w:rPr>
+          <w:fldChar w:fldCharType="separate"/>
+        </w:r>
+        <w:r>
+          <w:rPr>
+            <w:noProof/>
+            <w:webHidden/>
+          </w:rPr>
+          <w:t>10</w:t>
+        </w:r>
+        <w:r>
+          <w:rPr>
+            <w:noProof/>
+            <w:webHidden/>
+          </w:rPr>
+          <w:fldChar w:fldCharType="end"/>
+        </w:r>
+      </w:hyperlink>
+    </w:p>
+    <w:p>
+      <w:pPr>
+        <w:pStyle w:val="Verzeichnis1"/>
+        <w:tabs>
+          <w:tab w:val="right" w:leader="dot" w:pos="9770"/>
+        </w:tabs>
+        <w:rPr>
+          <w:noProof/>
+          <w:szCs w:val="22"/>
+          <w:lang w:eastAsia="de-AT"/>
+        </w:rPr>
+      </w:pPr>
+      <w:hyperlink w:anchor="_Toc468126409" w:history="1">
+        <w:r>
+          <w:rPr>
+            <w:rStyle w:val="Hyperlink"/>
+            <w:noProof/>
+          </w:rPr>
+          <w:t>7 Projektstrukturplan</w:t>
+        </w:r>
+        <w:r>
+          <w:rPr>
+            <w:noProof/>
+            <w:webHidden/>
+          </w:rPr>
+          <w:tab/>
+        </w:r>
+        <w:r>
+          <w:rPr>
+            <w:noProof/>
+            <w:webHidden/>
+          </w:rPr>
+          <w:fldChar w:fldCharType="begin"/>
+        </w:r>
+        <w:r>
+          <w:rPr>
+            <w:noProof/>
+            <w:webHidden/>
+          </w:rPr>
+          <w:instrText xml:space="preserve"> PAGEREF _Toc468126409 \h </w:instrText>
+        </w:r>
+        <w:r>
+          <w:rPr>
+            <w:noProof/>
+            <w:webHidden/>
+          </w:rPr>
+        </w:r>
+        <w:r>
+          <w:rPr>
+            <w:noProof/>
+            <w:webHidden/>
+          </w:rPr>
+          <w:fldChar w:fldCharType="separate"/>
+        </w:r>
+        <w:r>
+          <w:rPr>
+            <w:noProof/>
+            <w:webHidden/>
+          </w:rPr>
+          <w:t>11</w:t>
+        </w:r>
+        <w:r>
+          <w:rPr>
+            <w:noProof/>
+            <w:webHidden/>
+          </w:rPr>
+          <w:fldChar w:fldCharType="end"/>
+        </w:r>
+      </w:hyperlink>
+    </w:p>
+    <w:p>
+      <w:pPr>
+        <w:pStyle w:val="Verzeichnis1"/>
+        <w:tabs>
+          <w:tab w:val="right" w:leader="dot" w:pos="9770"/>
+        </w:tabs>
+        <w:rPr>
+          <w:noProof/>
+          <w:szCs w:val="22"/>
+          <w:lang w:eastAsia="de-AT"/>
+        </w:rPr>
+      </w:pPr>
+      <w:hyperlink w:anchor="_Toc468126410" w:history="1">
+        <w:r>
+          <w:rPr>
+            <w:rStyle w:val="Hyperlink"/>
+            <w:rFonts w:eastAsia="Arial"/>
+            <w:noProof/>
+            <w:lang w:eastAsia="de-AT"/>
+          </w:rPr>
+          <w:t>8 Bemerkungen</w:t>
+        </w:r>
+        <w:r>
+          <w:rPr>
+            <w:noProof/>
+            <w:webHidden/>
+          </w:rPr>
+          <w:tab/>
+        </w:r>
+        <w:r>
+          <w:rPr>
+            <w:noProof/>
+            <w:webHidden/>
+          </w:rPr>
+          <w:fldChar w:fldCharType="begin"/>
+        </w:r>
+        <w:r>
+          <w:rPr>
+            <w:noProof/>
+            <w:webHidden/>
+          </w:rPr>
+          <w:instrText xml:space="preserve"> PAGEREF _Toc468126410 \h </w:instrText>
+        </w:r>
+        <w:r>
+          <w:rPr>
+            <w:noProof/>
+            <w:webHidden/>
+          </w:rPr>
+        </w:r>
+        <w:r>
+          <w:rPr>
+            <w:noProof/>
+            <w:webHidden/>
+          </w:rPr>
+          <w:fldChar w:fldCharType="separate"/>
+        </w:r>
+        <w:r>
+          <w:rPr>
+            <w:noProof/>
+            <w:webHidden/>
+          </w:rPr>
+          <w:t>12</w:t>
+        </w:r>
+        <w:r>
+          <w:rPr>
+            <w:noProof/>
+            <w:webHidden/>
+          </w:rPr>
+          <w:fldChar w:fldCharType="end"/>
+        </w:r>
+      </w:hyperlink>
+    </w:p>
+    <w:p>
       <w:r>
         <w:rPr>
           <w:lang w:eastAsia="de-AT"/>
@@ -1724,7 +1790,7 @@
           <w:lang w:eastAsia="de-AT"/>
         </w:rPr>
       </w:pPr>
-      <w:bookmarkStart w:id="6" w:name="_Toc467014269"/>
+      <w:bookmarkStart w:id="8" w:name="_Toc468126393"/>
       <w:r>
         <w:rPr>
           <w:rFonts w:eastAsia="Times New Roman"/>
@@ -1733,7 +1799,7 @@
         <w:lastRenderedPageBreak/>
         <w:t>1 Projektidee</w:t>
       </w:r>
-      <w:bookmarkEnd w:id="6"/>
+      <w:bookmarkEnd w:id="8"/>
     </w:p>
     <w:p>
       <w:pPr>
@@ -1747,7 +1813,7 @@
           <w:lang w:eastAsia="de-AT"/>
         </w:rPr>
       </w:pPr>
-      <w:bookmarkStart w:id="7" w:name="_Toc467014270"/>
+      <w:bookmarkStart w:id="9" w:name="_Toc468126394"/>
       <w:r>
         <w:rPr>
           <w:rFonts w:eastAsia="Times New Roman"/>
@@ -1755,7 +1821,7 @@
         </w:rPr>
         <w:t>Kurzfassung der Beschreibung</w:t>
       </w:r>
-      <w:bookmarkEnd w:id="7"/>
+      <w:bookmarkEnd w:id="9"/>
     </w:p>
     <w:p>
       <w:pPr>
@@ -1851,7 +1917,7 @@
           <w:lang w:eastAsia="de-AT"/>
         </w:rPr>
       </w:pPr>
-      <w:bookmarkStart w:id="8" w:name="_Toc467014271"/>
+      <w:bookmarkStart w:id="10" w:name="_Toc468126395"/>
       <w:r>
         <w:rPr>
           <w:rFonts w:eastAsia="Times New Roman"/>
@@ -1859,7 +1925,7 @@
         </w:rPr>
         <w:t>Beschreibung der Idee</w:t>
       </w:r>
-      <w:bookmarkEnd w:id="8"/>
+      <w:bookmarkEnd w:id="10"/>
     </w:p>
     <w:p>
       <w:pPr>
@@ -2937,7 +3003,7 @@
               <mc:AlternateContent>
                 <mc:Choice Requires="wps">
                   <w:drawing>
-                    <wp:anchor distT="0" distB="0" distL="114300" distR="114300" simplePos="0" relativeHeight="251658240" behindDoc="0" locked="0" layoutInCell="1" allowOverlap="1" wp14:anchorId="11E29487" wp14:editId="3583F3FB">
+                    <wp:anchor distT="0" distB="0" distL="114300" distR="114300" simplePos="0" relativeHeight="251653120" behindDoc="0" locked="0" layoutInCell="1" allowOverlap="1" wp14:anchorId="11E29487" wp14:editId="3583F3FB">
                       <wp:simplePos x="0" y="0"/>
                       <wp:positionH relativeFrom="column">
                         <wp:posOffset>-51204</wp:posOffset>
@@ -3032,7 +3098,7 @@
                 </mc:Choice>
                 <mc:Fallback>
                   <w:pict>
-                    <v:shape w14:anchorId="73C4B92F" id="Freihandform: Form 11" o:spid="_x0000_s1026" style="position:absolute;margin-left:-4.05pt;margin-top:9.1pt;width:232.2pt;height:162.6pt;z-index:251658240;visibility:visible;mso-wrap-style:square;mso-wrap-distance-left:9pt;mso-wrap-distance-top:0;mso-wrap-distance-right:9pt;mso-wrap-distance-bottom:0;mso-position-horizontal:absolute;mso-position-horizontal-relative:text;mso-position-vertical:absolute;mso-position-vertical-relative:text;v-text-anchor:middle" coordsize="2948709,2065074" o:gfxdata="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" path="m2948709,2065020v-1085215,635,-2170430,1270,-2636520,-342900c-153901,1377950,-866,688975,152169,e" filled="f" strokecolor="#0e2243 [1604]" strokeweight="2pt">
+                    <v:shape w14:anchorId="482C9546" id="Freihandform: Form 11" o:spid="_x0000_s1026" style="position:absolute;margin-left:-4.05pt;margin-top:9.1pt;width:232.2pt;height:162.6pt;z-index:251653120;visibility:visible;mso-wrap-style:square;mso-wrap-distance-left:9pt;mso-wrap-distance-top:0;mso-wrap-distance-right:9pt;mso-wrap-distance-bottom:0;mso-position-horizontal:absolute;mso-position-horizontal-relative:text;mso-position-vertical:absolute;mso-position-vertical-relative:text;v-text-anchor:middle" coordsize="2948709,2065074" o:gfxdata="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" path="m2948709,2065020v-1085215,635,-2170430,1270,-2636520,-342900c-153901,1377950,-866,688975,152169,e" filled="f" strokecolor="#0e2243 [1604]" strokeweight="2pt">
                       <v:path arrowok="t" o:connecttype="custom" o:connectlocs="2948709,2065020;312189,1722120;152169,0" o:connectangles="0,0,0"/>
                     </v:shape>
                   </w:pict>
@@ -3047,7 +3113,7 @@
               <mc:AlternateContent>
                 <mc:Choice Requires="wps">
                   <w:drawing>
-                    <wp:anchor distT="0" distB="0" distL="114300" distR="114300" simplePos="0" relativeHeight="251657216" behindDoc="0" locked="0" layoutInCell="1" allowOverlap="1" wp14:anchorId="7E46F283" wp14:editId="2233A2FA">
+                    <wp:anchor distT="0" distB="0" distL="114300" distR="114300" simplePos="0" relativeHeight="251652096" behindDoc="0" locked="0" layoutInCell="1" allowOverlap="1" wp14:anchorId="7E46F283" wp14:editId="2233A2FA">
                       <wp:simplePos x="0" y="0"/>
                       <wp:positionH relativeFrom="column">
                         <wp:posOffset>71587</wp:posOffset>
@@ -3142,7 +3208,7 @@
                 </mc:Choice>
                 <mc:Fallback>
                   <w:pict>
-                    <v:shape w14:anchorId="7A8C39A8" id="Freihandform: Form 10" o:spid="_x0000_s1026" style="position:absolute;margin-left:5.65pt;margin-top:6.1pt;width:230.3pt;height:108.6pt;z-index:251657216;visibility:visible;mso-wrap-style:square;mso-wrap-distance-left:9pt;mso-wrap-distance-top:0;mso-wrap-distance-right:9pt;mso-wrap-distance-bottom:0;mso-position-horizontal:absolute;mso-position-horizontal-relative:text;mso-position-vertical:absolute;mso-position-vertical-relative:text;v-text-anchor:middle" coordsize="2924978,1379220" o:gfxdata="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" path="m2924978,1379220c1824523,1292225,724068,1205230,273218,975360,-177632,745490,21123,372745,219878,e" filled="f" strokecolor="#0e2243 [1604]" strokeweight="2pt">
+                    <v:shape w14:anchorId="2977E1ED" id="Freihandform: Form 10" o:spid="_x0000_s1026" style="position:absolute;margin-left:5.65pt;margin-top:6.1pt;width:230.3pt;height:108.6pt;z-index:251652096;visibility:visible;mso-wrap-style:square;mso-wrap-distance-left:9pt;mso-wrap-distance-top:0;mso-wrap-distance-right:9pt;mso-wrap-distance-bottom:0;mso-position-horizontal:absolute;mso-position-horizontal-relative:text;mso-position-vertical:absolute;mso-position-vertical-relative:text;v-text-anchor:middle" coordsize="2924978,1379220" o:gfxdata="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" path="m2924978,1379220c1824523,1292225,724068,1205230,273218,975360,-177632,745490,21123,372745,219878,e" filled="f" strokecolor="#0e2243 [1604]" strokeweight="2pt">
                       <v:path arrowok="t" o:connecttype="custom" o:connectlocs="2924978,1379220;273218,975360;219878,0" o:connectangles="0,0,0"/>
                     </v:shape>
                   </w:pict>
@@ -3157,7 +3223,7 @@
               <mc:AlternateContent>
                 <mc:Choice Requires="wps">
                   <w:drawing>
-                    <wp:anchor distT="0" distB="0" distL="114300" distR="114300" simplePos="0" relativeHeight="251656192" behindDoc="0" locked="0" layoutInCell="1" allowOverlap="1" wp14:anchorId="0F7C28F0" wp14:editId="32000C8A">
+                    <wp:anchor distT="0" distB="0" distL="114300" distR="114300" simplePos="0" relativeHeight="251651072" behindDoc="0" locked="0" layoutInCell="1" allowOverlap="1" wp14:anchorId="0F7C28F0" wp14:editId="32000C8A">
                       <wp:simplePos x="0" y="0"/>
                       <wp:positionH relativeFrom="column">
                         <wp:posOffset>1055703</wp:posOffset>
@@ -3252,7 +3318,7 @@
                 </mc:Choice>
                 <mc:Fallback>
                   <w:pict>
-                    <v:shape w14:anchorId="30C424E8" id="Freihandform: Form 9" o:spid="_x0000_s1026" style="position:absolute;margin-left:83.15pt;margin-top:8.45pt;width:155.2pt;height:25.2pt;z-index:251656192;visibility:visible;mso-wrap-style:square;mso-wrap-distance-left:9pt;mso-wrap-distance-top:0;mso-wrap-distance-right:9pt;mso-wrap-distance-bottom:0;mso-position-horizontal:absolute;mso-position-horizontal-relative:text;mso-position-vertical:absolute;mso-position-vertical-relative:text;v-text-anchor:middle" coordsize="1971342,320040" o:gfxdata="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" path="m1971342,c1146477,26670,321612,53340,66342,106680v-255270,53340,303530,179070,373380,213360e" filled="f" strokecolor="#0e2243 [1604]" strokeweight="2pt">
+                    <v:shape w14:anchorId="7AD58A79" id="Freihandform: Form 9" o:spid="_x0000_s1026" style="position:absolute;margin-left:83.15pt;margin-top:8.45pt;width:155.2pt;height:25.2pt;z-index:251651072;visibility:visible;mso-wrap-style:square;mso-wrap-distance-left:9pt;mso-wrap-distance-top:0;mso-wrap-distance-right:9pt;mso-wrap-distance-bottom:0;mso-position-horizontal:absolute;mso-position-horizontal-relative:text;mso-position-vertical:absolute;mso-position-vertical-relative:text;v-text-anchor:middle" coordsize="1971342,320040" o:gfxdata="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" path="m1971342,c1146477,26670,321612,53340,66342,106680v-255270,53340,303530,179070,373380,213360e" filled="f" strokecolor="#0e2243 [1604]" strokeweight="2pt">
                       <v:path arrowok="t" o:connecttype="custom" o:connectlocs="1971342,0;66342,106680;439722,320040" o:connectangles="0,0,0"/>
                     </v:shape>
                   </w:pict>
@@ -4069,8 +4135,6 @@
         </w:rPr>
         <w:t xml:space="preserve">helle </w:t>
       </w:r>
-      <w:bookmarkStart w:id="9" w:name="_GoBack"/>
-      <w:bookmarkEnd w:id="9"/>
       <w:r>
         <w:rPr>
           <w:lang w:eastAsia="de-AT"/>
@@ -4540,7 +4604,7 @@
           <w:lang w:eastAsia="de-AT"/>
         </w:rPr>
         <w:drawing>
-          <wp:anchor distT="0" distB="0" distL="114300" distR="114300" simplePos="0" relativeHeight="251655168" behindDoc="0" locked="0" layoutInCell="1" allowOverlap="1" wp14:anchorId="770AF78F" wp14:editId="7E207F12">
+          <wp:anchor distT="0" distB="0" distL="114300" distR="114300" simplePos="0" relativeHeight="251650048" behindDoc="0" locked="0" layoutInCell="1" allowOverlap="1" wp14:anchorId="770AF78F" wp14:editId="7E207F12">
             <wp:simplePos x="0" y="0"/>
             <wp:positionH relativeFrom="column">
               <wp:posOffset>103909</wp:posOffset>
@@ -4631,7 +4695,7 @@
           <w:lang w:eastAsia="de-AT"/>
         </w:rPr>
         <w:drawing>
-          <wp:anchor distT="0" distB="0" distL="114300" distR="114300" simplePos="0" relativeHeight="251659264" behindDoc="0" locked="0" layoutInCell="1" allowOverlap="1" wp14:anchorId="2B40AB83" wp14:editId="3FB7C4A8">
+          <wp:anchor distT="0" distB="0" distL="114300" distR="114300" simplePos="0" relativeHeight="251654144" behindDoc="0" locked="0" layoutInCell="1" allowOverlap="1" wp14:anchorId="2B40AB83" wp14:editId="3FB7C4A8">
             <wp:simplePos x="0" y="0"/>
             <wp:positionH relativeFrom="column">
               <wp:posOffset>2997430</wp:posOffset>
@@ -4771,7 +4835,7 @@
           <w:lang w:eastAsia="de-AT"/>
         </w:rPr>
         <w:drawing>
-          <wp:anchor distT="0" distB="0" distL="114300" distR="114300" simplePos="0" relativeHeight="251492864" behindDoc="0" locked="0" layoutInCell="1" allowOverlap="1" wp14:anchorId="25D4FA0B" wp14:editId="08004943">
+          <wp:anchor distT="0" distB="0" distL="114300" distR="114300" simplePos="0" relativeHeight="251642880" behindDoc="0" locked="0" layoutInCell="1" allowOverlap="1" wp14:anchorId="25D4FA0B" wp14:editId="08004943">
             <wp:simplePos x="0" y="0"/>
             <wp:positionH relativeFrom="column">
               <wp:posOffset>-462</wp:posOffset>
@@ -5064,7 +5128,7 @@
           <w:lang w:eastAsia="de-AT"/>
         </w:rPr>
         <w:drawing>
-          <wp:anchor distT="0" distB="0" distL="114300" distR="114300" simplePos="0" relativeHeight="251501056" behindDoc="0" locked="0" layoutInCell="1" allowOverlap="1" wp14:anchorId="4549212A" wp14:editId="00873F4F">
+          <wp:anchor distT="0" distB="0" distL="114300" distR="114300" simplePos="0" relativeHeight="251643904" behindDoc="0" locked="0" layoutInCell="1" allowOverlap="1" wp14:anchorId="4549212A" wp14:editId="00873F4F">
             <wp:simplePos x="0" y="0"/>
             <wp:positionH relativeFrom="column">
               <wp:posOffset>-635</wp:posOffset>
@@ -5265,13 +5329,14 @@
       <w:r>
         <w:rPr>
           <w:b/>
+          <w:noProof/>
           <w:lang w:eastAsia="de-AT"/>
         </w:rPr>
         <w:lastRenderedPageBreak/>
         <mc:AlternateContent>
           <mc:Choice Requires="wps">
             <w:drawing>
-              <wp:anchor distT="0" distB="0" distL="114300" distR="114300" simplePos="0" relativeHeight="251735552" behindDoc="0" locked="0" layoutInCell="1" allowOverlap="1" wp14:anchorId="76DAFB9E" wp14:editId="1CC757BD">
+              <wp:anchor distT="0" distB="0" distL="114300" distR="114300" simplePos="0" relativeHeight="251655168" behindDoc="0" locked="0" layoutInCell="1" allowOverlap="1" wp14:anchorId="76DAFB9E" wp14:editId="1CC757BD">
                 <wp:simplePos x="0" y="0"/>
                 <wp:positionH relativeFrom="column">
                   <wp:posOffset>-1122680</wp:posOffset>
@@ -5331,7 +5396,7 @@
           </mc:Choice>
           <mc:Fallback>
             <w:pict>
-              <v:rect w14:anchorId="584DA0C9" id="Rechteck 20" o:spid="_x0000_s1026" style="position:absolute;margin-left:-88.4pt;margin-top:251.25pt;width:33pt;height:10.5pt;z-index:251735552;visibility:visible;mso-wrap-style:square;mso-width-percent:0;mso-height-percent:0;mso-wrap-distance-left:9pt;mso-wrap-distance-top:0;mso-wrap-distance-right:9pt;mso-wrap-distance-bottom:0;mso-position-horizontal:absolute;mso-position-horizontal-relative:text;mso-position-vertical:absolute;mso-position-vertical-relative:text;mso-width-percent:0;mso-height-percent:0;mso-width-relative:margin;mso-height-relative:margin;v-text-anchor:middle" o:gfxdata="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" fillcolor="white [3201]" strokecolor="#bfbfbf [3209]" strokeweight="2pt"/>
+              <v:rect w14:anchorId="1F570046" id="Rechteck 20" o:spid="_x0000_s1026" style="position:absolute;margin-left:-88.4pt;margin-top:251.25pt;width:33pt;height:10.5pt;z-index:251655168;visibility:visible;mso-wrap-style:square;mso-width-percent:0;mso-height-percent:0;mso-wrap-distance-left:9pt;mso-wrap-distance-top:0;mso-wrap-distance-right:9pt;mso-wrap-distance-bottom:0;mso-position-horizontal:absolute;mso-position-horizontal-relative:text;mso-position-vertical:absolute;mso-position-vertical-relative:text;mso-width-percent:0;mso-height-percent:0;mso-width-relative:margin;mso-height-relative:margin;v-text-anchor:middle" o:gfxdata="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" fillcolor="white [3201]" strokecolor="#bfbfbf [3209]" strokeweight="2pt"/>
             </w:pict>
           </mc:Fallback>
         </mc:AlternateContent>
@@ -5339,12 +5404,13 @@
       <w:r>
         <w:rPr>
           <w:b/>
+          <w:noProof/>
           <w:lang w:eastAsia="de-AT"/>
         </w:rPr>
         <mc:AlternateContent>
           <mc:Choice Requires="wps">
             <w:drawing>
-              <wp:anchor distT="0" distB="0" distL="114300" distR="114300" simplePos="0" relativeHeight="251825664" behindDoc="0" locked="0" layoutInCell="1" allowOverlap="1" wp14:anchorId="2A96BACD" wp14:editId="28E42932">
+              <wp:anchor distT="0" distB="0" distL="114300" distR="114300" simplePos="0" relativeHeight="251656192" behindDoc="0" locked="0" layoutInCell="1" allowOverlap="1" wp14:anchorId="2A96BACD" wp14:editId="28E42932">
                 <wp:simplePos x="0" y="0"/>
                 <wp:positionH relativeFrom="column">
                   <wp:posOffset>-1129030</wp:posOffset>
@@ -5404,7 +5470,7 @@
           </mc:Choice>
           <mc:Fallback>
             <w:pict>
-              <v:rect w14:anchorId="51B99E9A" id="Rechteck 21" o:spid="_x0000_s1026" style="position:absolute;margin-left:-88.9pt;margin-top:240.25pt;width:33.5pt;height:10pt;z-index:251825664;visibility:visible;mso-wrap-style:square;mso-width-percent:0;mso-height-percent:0;mso-wrap-distance-left:9pt;mso-wrap-distance-top:0;mso-wrap-distance-right:9pt;mso-wrap-distance-bottom:0;mso-position-horizontal:absolute;mso-position-horizontal-relative:text;mso-position-vertical:absolute;mso-position-vertical-relative:text;mso-width-percent:0;mso-height-percent:0;mso-width-relative:margin;mso-height-relative:margin;v-text-anchor:middle" o:gfxdata="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" fillcolor="white [3201]" strokecolor="#bfbfbf [3209]" strokeweight="2pt"/>
+              <v:rect w14:anchorId="791D452F" id="Rechteck 21" o:spid="_x0000_s1026" style="position:absolute;margin-left:-88.9pt;margin-top:240.25pt;width:33.5pt;height:10pt;z-index:251656192;visibility:visible;mso-wrap-style:square;mso-width-percent:0;mso-height-percent:0;mso-wrap-distance-left:9pt;mso-wrap-distance-top:0;mso-wrap-distance-right:9pt;mso-wrap-distance-bottom:0;mso-position-horizontal:absolute;mso-position-horizontal-relative:text;mso-position-vertical:absolute;mso-position-vertical-relative:text;mso-width-percent:0;mso-height-percent:0;mso-width-relative:margin;mso-height-relative:margin;v-text-anchor:middle" o:gfxdata="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" fillcolor="white [3201]" strokecolor="#bfbfbf [3209]" strokeweight="2pt"/>
             </w:pict>
           </mc:Fallback>
         </mc:AlternateContent>
@@ -5412,12 +5478,13 @@
       <w:r>
         <w:rPr>
           <w:b/>
+          <w:noProof/>
           <w:lang w:eastAsia="de-AT"/>
         </w:rPr>
         <mc:AlternateContent>
           <mc:Choice Requires="wps">
             <w:drawing>
-              <wp:anchor distT="0" distB="0" distL="114300" distR="114300" simplePos="0" relativeHeight="251645440" behindDoc="0" locked="0" layoutInCell="1" allowOverlap="1" wp14:anchorId="4332D713" wp14:editId="0F67D5D9">
+              <wp:anchor distT="0" distB="0" distL="114300" distR="114300" simplePos="0" relativeHeight="251649024" behindDoc="0" locked="0" layoutInCell="1" allowOverlap="1" wp14:anchorId="4332D713" wp14:editId="0F67D5D9">
                 <wp:simplePos x="0" y="0"/>
                 <wp:positionH relativeFrom="column">
                   <wp:posOffset>-1135380</wp:posOffset>
@@ -5484,7 +5551,7 @@
           </mc:Choice>
           <mc:Fallback>
             <w:pict>
-              <v:rect w14:anchorId="4332D713" id="Rechteck 19" o:spid="_x0000_s1026" style="position:absolute;margin-left:-89.4pt;margin-top:215.25pt;width:34pt;height:23pt;z-index:251645440;visibility:visible;mso-wrap-style:square;mso-wrap-distance-left:9pt;mso-wrap-distance-top:0;mso-wrap-distance-right:9pt;mso-wrap-distance-bottom:0;mso-position-horizontal:absolute;mso-position-horizontal-relative:text;mso-position-vertical:absolute;mso-position-vertical-relative:text;v-text-anchor:top" o:gfxdata="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" fillcolor="white [3201]" strokecolor="#bfbfbf [3209]" strokeweight="2pt">
+              <v:rect w14:anchorId="4332D713" id="Rechteck 19" o:spid="_x0000_s1026" style="position:absolute;margin-left:-89.4pt;margin-top:215.25pt;width:34pt;height:23pt;z-index:251649024;visibility:visible;mso-wrap-style:square;mso-wrap-distance-left:9pt;mso-wrap-distance-top:0;mso-wrap-distance-right:9pt;mso-wrap-distance-bottom:0;mso-position-horizontal:absolute;mso-position-horizontal-relative:text;mso-position-vertical:absolute;mso-position-vertical-relative:text;v-text-anchor:top" o:gfxdata="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" fillcolor="white [3201]" strokecolor="#bfbfbf [3209]" strokeweight="2pt">
                 <v:textbox>
                   <w:txbxContent>
                     <w:p>
@@ -5512,7 +5579,7 @@
         <mc:AlternateContent>
           <mc:Choice Requires="wps">
             <w:drawing>
-              <wp:anchor distT="0" distB="0" distL="114300" distR="114300" simplePos="0" relativeHeight="251569664" behindDoc="0" locked="0" layoutInCell="1" allowOverlap="1" wp14:anchorId="6F148C8E" wp14:editId="18EEAEF3">
+              <wp:anchor distT="0" distB="0" distL="114300" distR="114300" simplePos="0" relativeHeight="251648000" behindDoc="0" locked="0" layoutInCell="1" allowOverlap="1" wp14:anchorId="6F148C8E" wp14:editId="18EEAEF3">
                 <wp:simplePos x="0" y="0"/>
                 <wp:positionH relativeFrom="column">
                   <wp:posOffset>-1116330</wp:posOffset>
@@ -5572,7 +5639,7 @@
           </mc:Choice>
           <mc:Fallback>
             <w:pict>
-              <v:rect w14:anchorId="1674F911" id="Rechteck 18" o:spid="_x0000_s1026" style="position:absolute;margin-left:-87.9pt;margin-top:199.75pt;width:53pt;height:11pt;z-index:251569664;visibility:visible;mso-wrap-style:square;mso-width-percent:0;mso-height-percent:0;mso-wrap-distance-left:9pt;mso-wrap-distance-top:0;mso-wrap-distance-right:9pt;mso-wrap-distance-bottom:0;mso-position-horizontal:absolute;mso-position-horizontal-relative:text;mso-position-vertical:absolute;mso-position-vertical-relative:text;mso-width-percent:0;mso-height-percent:0;mso-width-relative:margin;mso-height-relative:margin;v-text-anchor:middle" o:gfxdata="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" fillcolor="white [3201]" strokecolor="#bfbfbf [3209]" strokeweight="2pt"/>
+              <v:rect w14:anchorId="14AEDE3B" id="Rechteck 18" o:spid="_x0000_s1026" style="position:absolute;margin-left:-87.9pt;margin-top:199.75pt;width:53pt;height:11pt;z-index:251648000;visibility:visible;mso-wrap-style:square;mso-width-percent:0;mso-height-percent:0;mso-wrap-distance-left:9pt;mso-wrap-distance-top:0;mso-wrap-distance-right:9pt;mso-wrap-distance-bottom:0;mso-position-horizontal:absolute;mso-position-horizontal-relative:text;mso-position-vertical:absolute;mso-position-vertical-relative:text;mso-width-percent:0;mso-height-percent:0;mso-width-relative:margin;mso-height-relative:margin;v-text-anchor:middle" o:gfxdata="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" fillcolor="white [3201]" strokecolor="#bfbfbf [3209]" strokeweight="2pt"/>
             </w:pict>
           </mc:Fallback>
         </mc:AlternateContent>
@@ -5586,7 +5653,7 @@
         <mc:AlternateContent>
           <mc:Choice Requires="wps">
             <w:drawing>
-              <wp:anchor distT="0" distB="0" distL="114300" distR="114300" simplePos="0" relativeHeight="251558400" behindDoc="0" locked="0" layoutInCell="1" allowOverlap="1" wp14:anchorId="282A4CC6" wp14:editId="17BA6417">
+              <wp:anchor distT="0" distB="0" distL="114300" distR="114300" simplePos="0" relativeHeight="251646976" behindDoc="0" locked="0" layoutInCell="1" allowOverlap="1" wp14:anchorId="282A4CC6" wp14:editId="17BA6417">
                 <wp:simplePos x="0" y="0"/>
                 <wp:positionH relativeFrom="column">
                   <wp:posOffset>-659130</wp:posOffset>
@@ -5643,7 +5710,7 @@
           </mc:Choice>
           <mc:Fallback>
             <w:pict>
-              <v:rect w14:anchorId="470C4773" id="Rechteck 17" o:spid="_x0000_s1026" style="position:absolute;margin-left:-51.9pt;margin-top:174.75pt;width:18pt;height:23pt;z-index:251558400;visibility:visible;mso-wrap-style:square;mso-width-percent:0;mso-wrap-distance-left:9pt;mso-wrap-distance-top:0;mso-wrap-distance-right:9pt;mso-wrap-distance-bottom:0;mso-position-horizontal:absolute;mso-position-horizontal-relative:text;mso-position-vertical:absolute;mso-position-vertical-relative:text;mso-width-percent:0;mso-width-relative:margin;v-text-anchor:middle" o:gfxdata="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" fillcolor="white [3201]" strokecolor="#bfbfbf [3209]" strokeweight="2pt"/>
+              <v:rect w14:anchorId="7285E65F" id="Rechteck 17" o:spid="_x0000_s1026" style="position:absolute;margin-left:-51.9pt;margin-top:174.75pt;width:18pt;height:23pt;z-index:251646976;visibility:visible;mso-wrap-style:square;mso-width-percent:0;mso-wrap-distance-left:9pt;mso-wrap-distance-top:0;mso-wrap-distance-right:9pt;mso-wrap-distance-bottom:0;mso-position-horizontal:absolute;mso-position-horizontal-relative:text;mso-position-vertical:absolute;mso-position-vertical-relative:text;mso-width-percent:0;mso-width-relative:margin;v-text-anchor:middle" o:gfxdata="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" fillcolor="white [3201]" strokecolor="#bfbfbf [3209]" strokeweight="2pt"/>
             </w:pict>
           </mc:Fallback>
         </mc:AlternateContent>
@@ -5657,7 +5724,7 @@
         <mc:AlternateContent>
           <mc:Choice Requires="wps">
             <w:drawing>
-              <wp:anchor distT="0" distB="0" distL="114300" distR="114300" simplePos="0" relativeHeight="251543040" behindDoc="0" locked="0" layoutInCell="1" allowOverlap="1" wp14:anchorId="757FF854" wp14:editId="649E8897">
+              <wp:anchor distT="0" distB="0" distL="114300" distR="114300" simplePos="0" relativeHeight="251645952" behindDoc="0" locked="0" layoutInCell="1" allowOverlap="1" wp14:anchorId="757FF854" wp14:editId="649E8897">
                 <wp:simplePos x="0" y="0"/>
                 <wp:positionH relativeFrom="column">
                   <wp:posOffset>-1122680</wp:posOffset>
@@ -5724,7 +5791,7 @@
           </mc:Choice>
           <mc:Fallback>
             <w:pict>
-              <v:rect w14:anchorId="757FF854" id="Rechteck 12" o:spid="_x0000_s1027" style="position:absolute;margin-left:-88.4pt;margin-top:174.75pt;width:34pt;height:23pt;z-index:251543040;visibility:visible;mso-wrap-style:square;mso-wrap-distance-left:9pt;mso-wrap-distance-top:0;mso-wrap-distance-right:9pt;mso-wrap-distance-bottom:0;mso-position-horizontal:absolute;mso-position-horizontal-relative:text;mso-position-vertical:absolute;mso-position-vertical-relative:text;v-text-anchor:top" o:gfxdata="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" fillcolor="white [3201]" strokecolor="#bfbfbf [3209]" strokeweight="2pt">
+              <v:rect w14:anchorId="757FF854" id="Rechteck 12" o:spid="_x0000_s1027" style="position:absolute;margin-left:-88.4pt;margin-top:174.75pt;width:34pt;height:23pt;z-index:251645952;visibility:visible;mso-wrap-style:square;mso-wrap-distance-left:9pt;mso-wrap-distance-top:0;mso-wrap-distance-right:9pt;mso-wrap-distance-bottom:0;mso-position-horizontal:absolute;mso-position-horizontal-relative:text;mso-position-vertical:absolute;mso-position-vertical-relative:text;v-text-anchor:top" o:gfxdata="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" fillcolor="white [3201]" strokecolor="#bfbfbf [3209]" strokeweight="2pt">
                 <v:textbox>
                   <w:txbxContent>
                     <w:p>
@@ -5749,7 +5816,7 @@
           <w:lang w:eastAsia="de-AT"/>
         </w:rPr>
         <w:drawing>
-          <wp:anchor distT="0" distB="0" distL="114300" distR="114300" simplePos="0" relativeHeight="251523584" behindDoc="0" locked="0" layoutInCell="1" allowOverlap="1" wp14:anchorId="1D2A2F86" wp14:editId="30EAF893">
+          <wp:anchor distT="0" distB="0" distL="114300" distR="114300" simplePos="0" relativeHeight="251644928" behindDoc="0" locked="0" layoutInCell="1" allowOverlap="1" wp14:anchorId="1D2A2F86" wp14:editId="30EAF893">
             <wp:simplePos x="0" y="0"/>
             <wp:positionH relativeFrom="column">
               <wp:posOffset>-173</wp:posOffset>
@@ -5983,13 +6050,7 @@
         <w:rPr>
           <w:lang w:eastAsia="de-AT"/>
         </w:rPr>
-        <w:t xml:space="preserve"> und PHP wird der aktuelle Spielstand geladen und angezeigt. Nun kann man auf die </w:t>
-      </w:r>
-      <w:r>
-        <w:rPr>
-          <w:lang w:eastAsia="de-AT"/>
-        </w:rPr>
-        <w:t xml:space="preserve">Felder klicken um den gewünschten Spielzug zu wählen. Dieser wird in der Datenbank abgespeichert und man kann nun sehen wie andere Spieler des Teams gewählt haben (Element wird </w:t>
+        <w:t xml:space="preserve"> und PHP wird der aktuelle Spielstand geladen und angezeigt. Nun kann man auf die Felder klicken um den gewünschten Spielzug zu wählen. Dieser wird in der Datenbank abgespeichert und man kann nun sehen wie andere Spieler des Teams gewählt haben (Element wird </w:t>
       </w:r>
       <w:r>
         <w:rPr>
@@ -6156,7 +6217,7 @@
       <w:pPr>
         <w:pStyle w:val="berschrift1"/>
       </w:pPr>
-      <w:bookmarkStart w:id="10" w:name="_Toc467014272"/>
+      <w:bookmarkStart w:id="11" w:name="_Toc468126396"/>
       <w:r>
         <w:lastRenderedPageBreak/>
         <w:t xml:space="preserve">2 </w:t>
@@ -6164,13 +6225,13 @@
       <w:r>
         <w:t>Features</w:t>
       </w:r>
-      <w:bookmarkEnd w:id="10"/>
+      <w:bookmarkEnd w:id="11"/>
     </w:p>
     <w:p>
       <w:pPr>
         <w:pStyle w:val="berschrift2"/>
       </w:pPr>
-      <w:bookmarkStart w:id="11" w:name="_Toc467014273"/>
+      <w:bookmarkStart w:id="12" w:name="_Toc468126397"/>
       <w:r>
         <w:t>2.1 M</w:t>
       </w:r>
@@ -6180,7 +6241,7 @@
       <w:r>
         <w:t>features</w:t>
       </w:r>
-      <w:bookmarkEnd w:id="11"/>
+      <w:bookmarkEnd w:id="12"/>
     </w:p>
     <w:tbl>
       <w:tblPr>
@@ -8677,14 +8738,14 @@
       <w:pPr>
         <w:pStyle w:val="berschrift2"/>
       </w:pPr>
-      <w:bookmarkStart w:id="12" w:name="_Toc467014274"/>
+      <w:bookmarkStart w:id="13" w:name="_Toc468126398"/>
       <w:r>
         <w:t xml:space="preserve">2.2 Optionale </w:t>
       </w:r>
       <w:r>
         <w:t>features</w:t>
       </w:r>
-      <w:bookmarkEnd w:id="12"/>
+      <w:bookmarkEnd w:id="13"/>
       <w:r>
         <w:t xml:space="preserve"> </w:t>
       </w:r>
@@ -8789,7 +8850,7 @@
       <w:pPr>
         <w:pStyle w:val="berschrift1"/>
       </w:pPr>
-      <w:bookmarkStart w:id="13" w:name="_Toc467014275"/>
+      <w:bookmarkStart w:id="14" w:name="_Toc468126399"/>
       <w:r>
         <w:rPr>
           <w:b w:val="0"/>
@@ -8802,13 +8863,13 @@
       <w:r>
         <w:t xml:space="preserve"> Team</w:t>
       </w:r>
-      <w:bookmarkEnd w:id="13"/>
+      <w:bookmarkEnd w:id="14"/>
     </w:p>
     <w:p>
       <w:pPr>
         <w:pStyle w:val="berschrift2"/>
       </w:pPr>
-      <w:bookmarkStart w:id="14" w:name="_Toc467014276"/>
+      <w:bookmarkStart w:id="15" w:name="_Toc468126400"/>
       <w:r>
         <w:t>3.</w:t>
       </w:r>
@@ -8818,7 +8879,7 @@
       <w:r>
         <w:t xml:space="preserve"> Daten &amp; Kontakt</w:t>
       </w:r>
-      <w:bookmarkEnd w:id="14"/>
+      <w:bookmarkEnd w:id="15"/>
     </w:p>
     <w:tbl>
       <w:tblPr>
@@ -9065,13 +9126,8 @@
               <w:cnfStyle w:val="000000010000" w:firstRow="0" w:lastRow="0" w:firstColumn="0" w:lastColumn="0" w:oddVBand="0" w:evenVBand="0" w:oddHBand="0" w:evenHBand="1" w:firstRowFirstColumn="0" w:firstRowLastColumn="0" w:lastRowFirstColumn="0" w:lastRowLastColumn="0"/>
             </w:pPr>
             <w:r>
-              <w:t xml:space="preserve">Selina </w:t>
-            </w:r>
-            <w:proofErr w:type="spellStart"/>
-            <w:r>
-              <w:t>Brinnich</w:t>
-            </w:r>
-            <w:proofErr w:type="spellEnd"/>
+              <w:t>Selina Brinnich</w:t>
+            </w:r>
           </w:p>
         </w:tc>
         <w:tc>
@@ -9093,7 +9149,7 @@
       <w:pPr>
         <w:pStyle w:val="berschrift2"/>
       </w:pPr>
-      <w:bookmarkStart w:id="15" w:name="_Toc467014277"/>
+      <w:bookmarkStart w:id="16" w:name="_Toc468126401"/>
       <w:r>
         <w:t>3.2</w:t>
       </w:r>
@@ -9103,7 +9159,7 @@
       <w:r>
         <w:t>Organigramm</w:t>
       </w:r>
-      <w:bookmarkEnd w:id="15"/>
+      <w:bookmarkEnd w:id="16"/>
     </w:p>
     <w:p>
       <w:r>
@@ -9161,11 +9217,11 @@
         <w:pStyle w:val="berschrift2"/>
         <w:spacing w:before="0"/>
       </w:pPr>
-      <w:bookmarkStart w:id="16" w:name="_Toc467014278"/>
+      <w:bookmarkStart w:id="17" w:name="_Toc468126402"/>
       <w:r>
         <w:t>3.3 Beschreibung der Aufgabenbereiche</w:t>
       </w:r>
-      <w:bookmarkEnd w:id="16"/>
+      <w:bookmarkEnd w:id="17"/>
     </w:p>
     <w:p>
       <w:pPr>
@@ -9358,18 +9414,18 @@
       <w:pPr>
         <w:pStyle w:val="berschrift1"/>
       </w:pPr>
-      <w:bookmarkStart w:id="17" w:name="_Toc467014279"/>
+      <w:bookmarkStart w:id="18" w:name="_Toc468126403"/>
       <w:r>
         <w:lastRenderedPageBreak/>
         <w:t>4 Projektumweltanalyse</w:t>
       </w:r>
-      <w:bookmarkEnd w:id="17"/>
+      <w:bookmarkEnd w:id="18"/>
     </w:p>
     <w:p>
       <w:pPr>
         <w:pStyle w:val="berschrift2"/>
       </w:pPr>
-      <w:bookmarkStart w:id="18" w:name="_Toc467014280"/>
+      <w:bookmarkStart w:id="19" w:name="_Toc468126404"/>
       <w:r>
         <w:t>4.</w:t>
       </w:r>
@@ -9379,7 +9435,7 @@
       <w:r>
         <w:t xml:space="preserve"> Beschreibung der wichtigsten Umwelten</w:t>
       </w:r>
-      <w:bookmarkEnd w:id="18"/>
+      <w:bookmarkEnd w:id="19"/>
       <w:r>
         <w:t xml:space="preserve"> </w:t>
       </w:r>
@@ -10381,20 +10437,521 @@
       </w:r>
     </w:p>
     <w:p>
+      <w:pPr>
+        <w:pStyle w:val="berschrift2"/>
+      </w:pPr>
+      <w:r>
+        <w:t>4.2 Umwelten, Technologien, Projektbausteine graphisch dargestellt</w:t>
+      </w:r>
+    </w:p>
+    <w:p>
+      <w:r>
+        <w:rPr>
+          <w:noProof/>
+          <w:lang w:eastAsia="de-AT"/>
+        </w:rPr>
+        <mc:AlternateContent>
+          <mc:Choice Requires="wps">
+            <w:drawing>
+              <wp:anchor distT="0" distB="0" distL="114300" distR="114300" simplePos="0" relativeHeight="251661312" behindDoc="0" locked="0" layoutInCell="1" allowOverlap="1" wp14:anchorId="100FDD01" wp14:editId="3BBC7F1E">
+                <wp:simplePos x="0" y="0"/>
+                <wp:positionH relativeFrom="column">
+                  <wp:posOffset>-20955</wp:posOffset>
+                </wp:positionH>
+                <wp:positionV relativeFrom="paragraph">
+                  <wp:posOffset>132715</wp:posOffset>
+                </wp:positionV>
+                <wp:extent cx="6203950" cy="4305300"/>
+                <wp:effectExtent l="0" t="0" r="25400" b="19050"/>
+                <wp:wrapNone/>
+                <wp:docPr id="22" name="Rechteck 22"/>
+                <wp:cNvGraphicFramePr/>
+                <a:graphic xmlns:a="http://schemas.openxmlformats.org/drawingml/2006/main">
+                  <a:graphicData uri="http://schemas.microsoft.com/office/word/2010/wordprocessingShape">
+                    <wps:wsp>
+                      <wps:cNvSpPr/>
+                      <wps:spPr>
+                        <a:xfrm>
+                          <a:off x="0" y="0"/>
+                          <a:ext cx="6203950" cy="4305300"/>
+                        </a:xfrm>
+                        <a:prstGeom prst="rect">
+                          <a:avLst/>
+                        </a:prstGeom>
+                      </wps:spPr>
+                      <wps:style>
+                        <a:lnRef idx="2">
+                          <a:schemeClr val="accent6"/>
+                        </a:lnRef>
+                        <a:fillRef idx="1">
+                          <a:schemeClr val="lt1"/>
+                        </a:fillRef>
+                        <a:effectRef idx="0">
+                          <a:schemeClr val="accent6"/>
+                        </a:effectRef>
+                        <a:fontRef idx="minor">
+                          <a:schemeClr val="dk1"/>
+                        </a:fontRef>
+                      </wps:style>
+                      <wps:bodyPr rot="0" spcFirstLastPara="0" vertOverflow="overflow" horzOverflow="overflow" vert="horz" wrap="square" lIns="91440" tIns="45720" rIns="91440" bIns="45720" numCol="1" spcCol="0" rtlCol="0" fromWordArt="0" anchor="ctr" anchorCtr="0" forceAA="0" compatLnSpc="1">
+                        <a:prstTxWarp prst="textNoShape">
+                          <a:avLst/>
+                        </a:prstTxWarp>
+                        <a:noAutofit/>
+                      </wps:bodyPr>
+                    </wps:wsp>
+                  </a:graphicData>
+                </a:graphic>
+              </wp:anchor>
+            </w:drawing>
+          </mc:Choice>
+          <mc:Fallback>
+            <w:pict>
+              <v:rect w14:anchorId="0F925E9A" id="Rechteck 22" o:spid="_x0000_s1026" style="position:absolute;margin-left:-1.65pt;margin-top:10.45pt;width:488.5pt;height:339pt;z-index:251661312;visibility:visible;mso-wrap-style:square;mso-wrap-distance-left:9pt;mso-wrap-distance-top:0;mso-wrap-distance-right:9pt;mso-wrap-distance-bottom:0;mso-position-horizontal:absolute;mso-position-horizontal-relative:text;mso-position-vertical:absolute;mso-position-vertical-relative:text;v-text-anchor:middle" o:gfxdata="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" fillcolor="white [3201]" strokecolor="#bfbfbf [3209]" strokeweight="2pt"/>
+            </w:pict>
+          </mc:Fallback>
+        </mc:AlternateContent>
+      </w:r>
+    </w:p>
+    <w:p>
+      <w:r>
+        <w:rPr>
+          <w:noProof/>
+          <w:lang w:eastAsia="de-AT"/>
+        </w:rPr>
+        <mc:AlternateContent>
+          <mc:Choice Requires="wps">
+            <w:drawing>
+              <wp:anchor distT="0" distB="0" distL="114300" distR="114300" simplePos="0" relativeHeight="251672576" behindDoc="0" locked="0" layoutInCell="1" allowOverlap="1" wp14:anchorId="17269AF8" wp14:editId="5AC97DC0">
+                <wp:simplePos x="0" y="0"/>
+                <wp:positionH relativeFrom="column">
+                  <wp:posOffset>1401445</wp:posOffset>
+                </wp:positionH>
+                <wp:positionV relativeFrom="paragraph">
+                  <wp:posOffset>870585</wp:posOffset>
+                </wp:positionV>
+                <wp:extent cx="1803400" cy="1022350"/>
+                <wp:effectExtent l="57150" t="38100" r="82550" b="101600"/>
+                <wp:wrapNone/>
+                <wp:docPr id="24" name="Rechteck 24"/>
+                <wp:cNvGraphicFramePr/>
+                <a:graphic xmlns:a="http://schemas.openxmlformats.org/drawingml/2006/main">
+                  <a:graphicData uri="http://schemas.microsoft.com/office/word/2010/wordprocessingShape">
+                    <wps:wsp>
+                      <wps:cNvSpPr/>
+                      <wps:spPr>
+                        <a:xfrm>
+                          <a:off x="0" y="0"/>
+                          <a:ext cx="1803400" cy="1022350"/>
+                        </a:xfrm>
+                        <a:prstGeom prst="rect">
+                          <a:avLst/>
+                        </a:prstGeom>
+                      </wps:spPr>
+                      <wps:style>
+                        <a:lnRef idx="1">
+                          <a:schemeClr val="accent1"/>
+                        </a:lnRef>
+                        <a:fillRef idx="2">
+                          <a:schemeClr val="accent1"/>
+                        </a:fillRef>
+                        <a:effectRef idx="1">
+                          <a:schemeClr val="accent1"/>
+                        </a:effectRef>
+                        <a:fontRef idx="minor">
+                          <a:schemeClr val="dk1"/>
+                        </a:fontRef>
+                      </wps:style>
+                      <wps:txbx>
+                        <w:txbxContent>
+                          <w:p>
+                            <w:pPr>
+                              <w:spacing w:before="0" w:after="0" w:line="240" w:lineRule="auto"/>
+                            </w:pPr>
+                            <w:r>
+                              <w:t>Projektteam</w:t>
+                            </w:r>
+                          </w:p>
+                          <w:p>
+                            <w:pPr>
+                              <w:pStyle w:val="Listenabsatz"/>
+                              <w:numPr>
+                                <w:ilvl w:val="0"/>
+                                <w:numId w:val="10"/>
+                              </w:numPr>
+                              <w:spacing w:before="0" w:after="0" w:line="240" w:lineRule="auto"/>
+                            </w:pPr>
+                            <w:r>
+                              <w:t>Alexander Dietrich</w:t>
+                            </w:r>
+                          </w:p>
+                          <w:p>
+                            <w:pPr>
+                              <w:pStyle w:val="Listenabsatz"/>
+                              <w:numPr>
+                                <w:ilvl w:val="0"/>
+                                <w:numId w:val="10"/>
+                              </w:numPr>
+                              <w:spacing w:before="0" w:after="0" w:line="240" w:lineRule="auto"/>
+                            </w:pPr>
+                            <w:r>
+                              <w:t>Phillip Schermann</w:t>
+                            </w:r>
+                          </w:p>
+                          <w:p>
+                            <w:pPr>
+                              <w:pStyle w:val="Listenabsatz"/>
+                              <w:numPr>
+                                <w:ilvl w:val="0"/>
+                                <w:numId w:val="10"/>
+                              </w:numPr>
+                              <w:spacing w:before="0" w:after="0" w:line="240" w:lineRule="auto"/>
+                            </w:pPr>
+                            <w:r>
+                              <w:t>Selina Brinnich</w:t>
+                            </w:r>
+                          </w:p>
+                          <w:p>
+                            <w:pPr>
+                              <w:pStyle w:val="Listenabsatz"/>
+                              <w:numPr>
+                                <w:ilvl w:val="0"/>
+                                <w:numId w:val="10"/>
+                              </w:numPr>
+                              <w:spacing w:before="0" w:after="0" w:line="240" w:lineRule="auto"/>
+                            </w:pPr>
+                            <w:r>
+                              <w:t>Thiago Gumhold</w:t>
+                            </w:r>
+                            <w:r>
+                              <w:br/>
+                            </w:r>
+                          </w:p>
+                        </w:txbxContent>
+                      </wps:txbx>
+                      <wps:bodyPr rot="0" spcFirstLastPara="0" vertOverflow="overflow" horzOverflow="overflow" vert="horz" wrap="square" lIns="91440" tIns="45720" rIns="91440" bIns="45720" numCol="1" spcCol="0" rtlCol="0" fromWordArt="0" anchor="t" anchorCtr="0" forceAA="0" compatLnSpc="1">
+                        <a:prstTxWarp prst="textNoShape">
+                          <a:avLst/>
+                        </a:prstTxWarp>
+                        <a:noAutofit/>
+                      </wps:bodyPr>
+                    </wps:wsp>
+                  </a:graphicData>
+                </a:graphic>
+                <wp14:sizeRelH relativeFrom="margin">
+                  <wp14:pctWidth>0</wp14:pctWidth>
+                </wp14:sizeRelH>
+                <wp14:sizeRelV relativeFrom="margin">
+                  <wp14:pctHeight>0</wp14:pctHeight>
+                </wp14:sizeRelV>
+              </wp:anchor>
+            </w:drawing>
+          </mc:Choice>
+          <mc:Fallback>
+            <w:pict>
+              <v:rect w14:anchorId="17269AF8" id="Rechteck 24" o:spid="_x0000_s1028" style="position:absolute;margin-left:110.35pt;margin-top:68.55pt;width:142pt;height:80.5pt;z-index:251672576;visibility:visible;mso-wrap-style:square;mso-width-percent:0;mso-height-percent:0;mso-wrap-distance-left:9pt;mso-wrap-distance-top:0;mso-wrap-distance-right:9pt;mso-wrap-distance-bottom:0;mso-position-horizontal:absolute;mso-position-horizontal-relative:text;mso-position-vertical:absolute;mso-position-vertical-relative:text;mso-width-percent:0;mso-height-percent:0;mso-width-relative:margin;mso-height-relative:margin;v-text-anchor:top" o:gfxdata="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" fillcolor="#6f9ae1 [1620]" strokecolor="#1a4180 [3044]">
+                <v:fill color2="#d3e0f6 [500]" rotate="t" angle="180" colors="0 #aab6e1;22938f #c4cce9;1 #e8ebf7" focus="100%" type="gradient"/>
+                <v:shadow on="t" color="black" opacity="24903f" origin=",.5" offset="0,.55556mm"/>
+                <v:textbox>
+                  <w:txbxContent>
+                    <w:p>
+                      <w:pPr>
+                        <w:spacing w:before="0" w:after="0" w:line="240" w:lineRule="auto"/>
+                      </w:pPr>
+                      <w:r>
+                        <w:t>Projektteam</w:t>
+                      </w:r>
+                    </w:p>
+                    <w:p>
+                      <w:pPr>
+                        <w:pStyle w:val="Listenabsatz"/>
+                        <w:numPr>
+                          <w:ilvl w:val="0"/>
+                          <w:numId w:val="10"/>
+                        </w:numPr>
+                        <w:spacing w:before="0" w:after="0" w:line="240" w:lineRule="auto"/>
+                      </w:pPr>
+                      <w:r>
+                        <w:t>Alexander Dietrich</w:t>
+                      </w:r>
+                    </w:p>
+                    <w:p>
+                      <w:pPr>
+                        <w:pStyle w:val="Listenabsatz"/>
+                        <w:numPr>
+                          <w:ilvl w:val="0"/>
+                          <w:numId w:val="10"/>
+                        </w:numPr>
+                        <w:spacing w:before="0" w:after="0" w:line="240" w:lineRule="auto"/>
+                      </w:pPr>
+                      <w:r>
+                        <w:t>Phillip Schermann</w:t>
+                      </w:r>
+                    </w:p>
+                    <w:p>
+                      <w:pPr>
+                        <w:pStyle w:val="Listenabsatz"/>
+                        <w:numPr>
+                          <w:ilvl w:val="0"/>
+                          <w:numId w:val="10"/>
+                        </w:numPr>
+                        <w:spacing w:before="0" w:after="0" w:line="240" w:lineRule="auto"/>
+                      </w:pPr>
+                      <w:r>
+                        <w:t>Selina Brinnich</w:t>
+                      </w:r>
+                    </w:p>
+                    <w:p>
+                      <w:pPr>
+                        <w:pStyle w:val="Listenabsatz"/>
+                        <w:numPr>
+                          <w:ilvl w:val="0"/>
+                          <w:numId w:val="10"/>
+                        </w:numPr>
+                        <w:spacing w:before="0" w:after="0" w:line="240" w:lineRule="auto"/>
+                      </w:pPr>
+                      <w:r>
+                        <w:t>Thiago Gumhold</w:t>
+                      </w:r>
+                      <w:r>
+                        <w:br/>
+                      </w:r>
+                    </w:p>
+                  </w:txbxContent>
+                </v:textbox>
+              </v:rect>
+            </w:pict>
+          </mc:Fallback>
+        </mc:AlternateContent>
+      </w:r>
+      <w:r>
+        <w:rPr>
+          <w:noProof/>
+          <w:lang w:eastAsia="de-AT"/>
+        </w:rPr>
+        <mc:AlternateContent>
+          <mc:Choice Requires="wps">
+            <w:drawing>
+              <wp:anchor distT="0" distB="0" distL="114300" distR="114300" simplePos="0" relativeHeight="251666432" behindDoc="0" locked="0" layoutInCell="1" allowOverlap="1" wp14:anchorId="2830495B" wp14:editId="068EADA1">
+                <wp:simplePos x="0" y="0"/>
+                <wp:positionH relativeFrom="column">
+                  <wp:posOffset>1223645</wp:posOffset>
+                </wp:positionH>
+                <wp:positionV relativeFrom="paragraph">
+                  <wp:posOffset>540385</wp:posOffset>
+                </wp:positionV>
+                <wp:extent cx="4876800" cy="3359150"/>
+                <wp:effectExtent l="57150" t="38100" r="76200" b="88900"/>
+                <wp:wrapNone/>
+                <wp:docPr id="25" name="Rechteck 25"/>
+                <wp:cNvGraphicFramePr/>
+                <a:graphic xmlns:a="http://schemas.openxmlformats.org/drawingml/2006/main">
+                  <a:graphicData uri="http://schemas.microsoft.com/office/word/2010/wordprocessingShape">
+                    <wps:wsp>
+                      <wps:cNvSpPr/>
+                      <wps:spPr>
+                        <a:xfrm>
+                          <a:off x="0" y="0"/>
+                          <a:ext cx="4876800" cy="3359150"/>
+                        </a:xfrm>
+                        <a:prstGeom prst="rect">
+                          <a:avLst/>
+                        </a:prstGeom>
+                      </wps:spPr>
+                      <wps:style>
+                        <a:lnRef idx="1">
+                          <a:schemeClr val="accent1"/>
+                        </a:lnRef>
+                        <a:fillRef idx="2">
+                          <a:schemeClr val="accent1"/>
+                        </a:fillRef>
+                        <a:effectRef idx="1">
+                          <a:schemeClr val="accent1"/>
+                        </a:effectRef>
+                        <a:fontRef idx="minor">
+                          <a:schemeClr val="dk1"/>
+                        </a:fontRef>
+                      </wps:style>
+                      <wps:txbx>
+                        <w:txbxContent>
+                          <w:p>
+                            <w:pPr>
+                              <w:pStyle w:val="Listenabsatz"/>
+                              <w:numPr>
+                                <w:ilvl w:val="0"/>
+                                <w:numId w:val="10"/>
+                              </w:numPr>
+                              <w:spacing w:before="0" w:after="0" w:line="240" w:lineRule="auto"/>
+                            </w:pPr>
+                            <w:r>
+                              <w:t>Projekt</w:t>
+                            </w:r>
+                            <w:r>
+                              <w:br/>
+                            </w:r>
+                          </w:p>
+                        </w:txbxContent>
+                      </wps:txbx>
+                      <wps:bodyPr rot="0" spcFirstLastPara="0" vertOverflow="overflow" horzOverflow="overflow" vert="horz" wrap="square" lIns="91440" tIns="45720" rIns="91440" bIns="45720" numCol="1" spcCol="0" rtlCol="0" fromWordArt="0" anchor="t" anchorCtr="0" forceAA="0" compatLnSpc="1">
+                        <a:prstTxWarp prst="textNoShape">
+                          <a:avLst/>
+                        </a:prstTxWarp>
+                        <a:noAutofit/>
+                      </wps:bodyPr>
+                    </wps:wsp>
+                  </a:graphicData>
+                </a:graphic>
+                <wp14:sizeRelH relativeFrom="margin">
+                  <wp14:pctWidth>0</wp14:pctWidth>
+                </wp14:sizeRelH>
+                <wp14:sizeRelV relativeFrom="margin">
+                  <wp14:pctHeight>0</wp14:pctHeight>
+                </wp14:sizeRelV>
+              </wp:anchor>
+            </w:drawing>
+          </mc:Choice>
+          <mc:Fallback>
+            <w:pict>
+              <v:rect w14:anchorId="2830495B" id="Rechteck 25" o:spid="_x0000_s1029" style="position:absolute;margin-left:96.35pt;margin-top:42.55pt;width:384pt;height:264.5pt;z-index:251666432;visibility:visible;mso-wrap-style:square;mso-width-percent:0;mso-height-percent:0;mso-wrap-distance-left:9pt;mso-wrap-distance-top:0;mso-wrap-distance-right:9pt;mso-wrap-distance-bottom:0;mso-position-horizontal:absolute;mso-position-horizontal-relative:text;mso-position-vertical:absolute;mso-position-vertical-relative:text;mso-width-percent:0;mso-height-percent:0;mso-width-relative:margin;mso-height-relative:margin;v-text-anchor:top" o:gfxdata="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" fillcolor="#6f9ae1 [1620]" strokecolor="#1a4180 [3044]">
+                <v:fill color2="#d3e0f6 [500]" rotate="t" angle="180" colors="0 #aab6e1;22938f #c4cce9;1 #e8ebf7" focus="100%" type="gradient"/>
+                <v:shadow on="t" color="black" opacity="24903f" origin=",.5" offset="0,.55556mm"/>
+                <v:textbox>
+                  <w:txbxContent>
+                    <w:p>
+                      <w:pPr>
+                        <w:pStyle w:val="Listenabsatz"/>
+                        <w:numPr>
+                          <w:ilvl w:val="0"/>
+                          <w:numId w:val="10"/>
+                        </w:numPr>
+                        <w:spacing w:before="0" w:after="0" w:line="240" w:lineRule="auto"/>
+                      </w:pPr>
+                      <w:r>
+                        <w:t>Projekt</w:t>
+                      </w:r>
+                      <w:r>
+                        <w:br/>
+                      </w:r>
+                    </w:p>
+                  </w:txbxContent>
+                </v:textbox>
+              </v:rect>
+            </w:pict>
+          </mc:Fallback>
+        </mc:AlternateContent>
+      </w:r>
+      <w:r>
+        <w:rPr>
+          <w:noProof/>
+          <w:lang w:eastAsia="de-AT"/>
+        </w:rPr>
+        <mc:AlternateContent>
+          <mc:Choice Requires="wps">
+            <w:drawing>
+              <wp:anchor distT="0" distB="0" distL="114300" distR="114300" simplePos="0" relativeHeight="251662336" behindDoc="0" locked="0" layoutInCell="1" allowOverlap="1" wp14:anchorId="41D58386" wp14:editId="52597E31">
+                <wp:simplePos x="0" y="0"/>
+                <wp:positionH relativeFrom="column">
+                  <wp:posOffset>118745</wp:posOffset>
+                </wp:positionH>
+                <wp:positionV relativeFrom="paragraph">
+                  <wp:posOffset>1048385</wp:posOffset>
+                </wp:positionV>
+                <wp:extent cx="635000" cy="273050"/>
+                <wp:effectExtent l="57150" t="38100" r="69850" b="88900"/>
+                <wp:wrapNone/>
+                <wp:docPr id="23" name="Rechteck 23"/>
+                <wp:cNvGraphicFramePr/>
+                <a:graphic xmlns:a="http://schemas.openxmlformats.org/drawingml/2006/main">
+                  <a:graphicData uri="http://schemas.microsoft.com/office/word/2010/wordprocessingShape">
+                    <wps:wsp>
+                      <wps:cNvSpPr/>
+                      <wps:spPr>
+                        <a:xfrm>
+                          <a:off x="0" y="0"/>
+                          <a:ext cx="635000" cy="273050"/>
+                        </a:xfrm>
+                        <a:prstGeom prst="rect">
+                          <a:avLst/>
+                        </a:prstGeom>
+                      </wps:spPr>
+                      <wps:style>
+                        <a:lnRef idx="1">
+                          <a:schemeClr val="accent1"/>
+                        </a:lnRef>
+                        <a:fillRef idx="2">
+                          <a:schemeClr val="accent1"/>
+                        </a:fillRef>
+                        <a:effectRef idx="1">
+                          <a:schemeClr val="accent1"/>
+                        </a:effectRef>
+                        <a:fontRef idx="minor">
+                          <a:schemeClr val="dk1"/>
+                        </a:fontRef>
+                      </wps:style>
+                      <wps:txbx>
+                        <w:txbxContent>
+                          <w:p>
+                            <w:pPr>
+                              <w:spacing w:before="0"/>
+                              <w:jc w:val="center"/>
+                            </w:pPr>
+                            <w:r>
+                              <w:t>User</w:t>
+                            </w:r>
+                          </w:p>
+                        </w:txbxContent>
+                      </wps:txbx>
+                      <wps:bodyPr rot="0" spcFirstLastPara="0" vertOverflow="overflow" horzOverflow="overflow" vert="horz" wrap="square" lIns="91440" tIns="45720" rIns="91440" bIns="45720" numCol="1" spcCol="0" rtlCol="0" fromWordArt="0" anchor="ctr" anchorCtr="0" forceAA="0" compatLnSpc="1">
+                        <a:prstTxWarp prst="textNoShape">
+                          <a:avLst/>
+                        </a:prstTxWarp>
+                        <a:noAutofit/>
+                      </wps:bodyPr>
+                    </wps:wsp>
+                  </a:graphicData>
+                </a:graphic>
+              </wp:anchor>
+            </w:drawing>
+          </mc:Choice>
+          <mc:Fallback>
+            <w:pict>
+              <v:rect w14:anchorId="41D58386" id="Rechteck 23" o:spid="_x0000_s1030" style="position:absolute;margin-left:9.35pt;margin-top:82.55pt;width:50pt;height:21.5pt;z-index:251662336;visibility:visible;mso-wrap-style:square;mso-wrap-distance-left:9pt;mso-wrap-distance-top:0;mso-wrap-distance-right:9pt;mso-wrap-distance-bottom:0;mso-position-horizontal:absolute;mso-position-horizontal-relative:text;mso-position-vertical:absolute;mso-position-vertical-relative:text;v-text-anchor:middle" o:gfxdata="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" fillcolor="#6f9ae1 [1620]" strokecolor="#1a4180 [3044]">
+                <v:fill color2="#d3e0f6 [500]" rotate="t" angle="180" colors="0 #aab6e1;22938f #c4cce9;1 #e8ebf7" focus="100%" type="gradient"/>
+                <v:shadow on="t" color="black" opacity="24903f" origin=",.5" offset="0,.55556mm"/>
+                <v:textbox>
+                  <w:txbxContent>
+                    <w:p>
+                      <w:pPr>
+                        <w:spacing w:before="0"/>
+                        <w:jc w:val="center"/>
+                      </w:pPr>
+                      <w:r>
+                        <w:t>User</w:t>
+                      </w:r>
+                    </w:p>
+                  </w:txbxContent>
+                </v:textbox>
+              </v:rect>
+            </w:pict>
+          </mc:Fallback>
+        </mc:AlternateContent>
+      </w:r>
       <w:r>
         <w:br w:type="page"/>
       </w:r>
+      <w:bookmarkStart w:id="20" w:name="_GoBack"/>
+      <w:bookmarkEnd w:id="20"/>
     </w:p>
     <w:p>
       <w:pPr>
         <w:pStyle w:val="berschrift1"/>
       </w:pPr>
-      <w:bookmarkStart w:id="19" w:name="_Toc467014281"/>
+      <w:bookmarkStart w:id="21" w:name="_Toc468126405"/>
       <w:r>
         <w:lastRenderedPageBreak/>
         <w:t>5 Risikoanalyse</w:t>
       </w:r>
-      <w:bookmarkEnd w:id="19"/>
+      <w:bookmarkEnd w:id="21"/>
       <w:r>
         <w:t xml:space="preserve"> </w:t>
       </w:r>
@@ -10403,11 +10960,11 @@
       <w:pPr>
         <w:pStyle w:val="berschrift2"/>
       </w:pPr>
-      <w:bookmarkStart w:id="20" w:name="_Toc467014282"/>
+      <w:bookmarkStart w:id="22" w:name="_Toc468126406"/>
       <w:r>
         <w:t>5.1 Beschreibung der wichtigsten Risiken</w:t>
       </w:r>
-      <w:bookmarkEnd w:id="20"/>
+      <w:bookmarkEnd w:id="22"/>
       <w:r>
         <w:t xml:space="preserve"> </w:t>
       </w:r>
@@ -11095,7 +11652,7 @@
       <w:pPr>
         <w:pStyle w:val="berschrift2"/>
       </w:pPr>
-      <w:bookmarkStart w:id="21" w:name="_Toc467014283"/>
+      <w:bookmarkStart w:id="23" w:name="_Toc468126407"/>
       <w:r>
         <w:t>5.</w:t>
       </w:r>
@@ -11111,7 +11668,7 @@
       <w:r>
         <w:t>nahmen</w:t>
       </w:r>
-      <w:bookmarkEnd w:id="21"/>
+      <w:bookmarkEnd w:id="23"/>
     </w:p>
     <w:tbl>
       <w:tblPr>
@@ -11465,14 +12022,14 @@
       <w:pPr>
         <w:pStyle w:val="berschrift1"/>
       </w:pPr>
-      <w:bookmarkStart w:id="22" w:name="_Toc467014284"/>
+      <w:bookmarkStart w:id="24" w:name="_Toc468126408"/>
       <w:r>
         <w:t>6 Meilenstein</w:t>
       </w:r>
       <w:r>
         <w:t>plan</w:t>
       </w:r>
-      <w:bookmarkEnd w:id="22"/>
+      <w:bookmarkEnd w:id="24"/>
     </w:p>
     <w:tbl>
       <w:tblPr>
@@ -11931,12 +12488,12 @@
       <w:pPr>
         <w:pStyle w:val="berschrift1"/>
       </w:pPr>
-      <w:bookmarkStart w:id="23" w:name="_Toc467014285"/>
+      <w:bookmarkStart w:id="25" w:name="_Toc468126409"/>
       <w:r>
         <w:lastRenderedPageBreak/>
         <w:t>7 Projektstrukturplan</w:t>
       </w:r>
-      <w:bookmarkEnd w:id="23"/>
+      <w:bookmarkEnd w:id="25"/>
     </w:p>
     <w:p>
       <w:r>
@@ -11967,9 +12524,9 @@
           <w:lang w:eastAsia="de-AT"/>
         </w:rPr>
       </w:pPr>
-      <w:bookmarkStart w:id="24" w:name="_Toc399670870"/>
-      <w:bookmarkStart w:id="25" w:name="_Toc399765518"/>
-      <w:bookmarkStart w:id="26" w:name="_Toc467014286"/>
+      <w:bookmarkStart w:id="26" w:name="_Toc399670870"/>
+      <w:bookmarkStart w:id="27" w:name="_Toc399765518"/>
+      <w:bookmarkStart w:id="28" w:name="_Toc468126410"/>
       <w:r>
         <w:rPr>
           <w:rFonts w:eastAsia="Arial"/>
@@ -11985,8 +12542,8 @@
         </w:rPr>
         <w:t xml:space="preserve"> </w:t>
       </w:r>
-      <w:bookmarkEnd w:id="24"/>
-      <w:bookmarkEnd w:id="25"/>
+      <w:bookmarkEnd w:id="26"/>
+      <w:bookmarkEnd w:id="27"/>
       <w:r>
         <w:rPr>
           <w:rFonts w:eastAsia="Arial"/>
@@ -11994,7 +12551,7 @@
         </w:rPr>
         <w:t>Bemerkungen</w:t>
       </w:r>
-      <w:bookmarkEnd w:id="26"/>
+      <w:bookmarkEnd w:id="28"/>
     </w:p>
     <w:p>
       <w:pPr>
@@ -12235,7 +12792,7 @@
         <w:noProof/>
         <w:color w:val="808080" w:themeColor="background1" w:themeShade="80"/>
       </w:rPr>
-      <w:t>5</w:t>
+      <w:t>10</w:t>
     </w:r>
     <w:r>
       <w:rPr>
@@ -12558,6 +13115,119 @@
     </w:lvl>
   </w:abstractNum>
   <w:abstractNum w:abstractNumId="2" w15:restartNumberingAfterBreak="0">
+    <w:nsid w:val="1AD87841"/>
+    <w:multiLevelType w:val="hybridMultilevel"/>
+    <w:tmpl w:val="55E827C2"/>
+    <w:lvl w:ilvl="0" w:tplc="0C070001">
+      <w:start w:val="1"/>
+      <w:numFmt w:val="bullet"/>
+      <w:lvlText w:val=""/>
+      <w:lvlJc w:val="left"/>
+      <w:pPr>
+        <w:ind w:left="720" w:hanging="360"/>
+      </w:pPr>
+      <w:rPr>
+        <w:rFonts w:ascii="Symbol" w:hAnsi="Symbol" w:hint="default"/>
+      </w:rPr>
+    </w:lvl>
+    <w:lvl w:ilvl="1" w:tplc="0C070003" w:tentative="1">
+      <w:start w:val="1"/>
+      <w:numFmt w:val="bullet"/>
+      <w:lvlText w:val="o"/>
+      <w:lvlJc w:val="left"/>
+      <w:pPr>
+        <w:ind w:left="1440" w:hanging="360"/>
+      </w:pPr>
+      <w:rPr>
+        <w:rFonts w:ascii="Courier New" w:hAnsi="Courier New" w:cs="Courier New" w:hint="default"/>
+      </w:rPr>
+    </w:lvl>
+    <w:lvl w:ilvl="2" w:tplc="0C070005" w:tentative="1">
+      <w:start w:val="1"/>
+      <w:numFmt w:val="bullet"/>
+      <w:lvlText w:val=""/>
+      <w:lvlJc w:val="left"/>
+      <w:pPr>
+        <w:ind w:left="2160" w:hanging="360"/>
+      </w:pPr>
+      <w:rPr>
+        <w:rFonts w:ascii="Wingdings" w:hAnsi="Wingdings" w:hint="default"/>
+      </w:rPr>
+    </w:lvl>
+    <w:lvl w:ilvl="3" w:tplc="0C070001" w:tentative="1">
+      <w:start w:val="1"/>
+      <w:numFmt w:val="bullet"/>
+      <w:lvlText w:val=""/>
+      <w:lvlJc w:val="left"/>
+      <w:pPr>
+        <w:ind w:left="2880" w:hanging="360"/>
+      </w:pPr>
+      <w:rPr>
+        <w:rFonts w:ascii="Symbol" w:hAnsi="Symbol" w:hint="default"/>
+      </w:rPr>
+    </w:lvl>
+    <w:lvl w:ilvl="4" w:tplc="0C070003" w:tentative="1">
+      <w:start w:val="1"/>
+      <w:numFmt w:val="bullet"/>
+      <w:lvlText w:val="o"/>
+      <w:lvlJc w:val="left"/>
+      <w:pPr>
+        <w:ind w:left="3600" w:hanging="360"/>
+      </w:pPr>
+      <w:rPr>
+        <w:rFonts w:ascii="Courier New" w:hAnsi="Courier New" w:cs="Courier New" w:hint="default"/>
+      </w:rPr>
+    </w:lvl>
+    <w:lvl w:ilvl="5" w:tplc="0C070005" w:tentative="1">
+      <w:start w:val="1"/>
+      <w:numFmt w:val="bullet"/>
+      <w:lvlText w:val=""/>
+      <w:lvlJc w:val="left"/>
+      <w:pPr>
+        <w:ind w:left="4320" w:hanging="360"/>
+      </w:pPr>
+      <w:rPr>
+        <w:rFonts w:ascii="Wingdings" w:hAnsi="Wingdings" w:hint="default"/>
+      </w:rPr>
+    </w:lvl>
+    <w:lvl w:ilvl="6" w:tplc="0C070001" w:tentative="1">
+      <w:start w:val="1"/>
+      <w:numFmt w:val="bullet"/>
+      <w:lvlText w:val=""/>
+      <w:lvlJc w:val="left"/>
+      <w:pPr>
+        <w:ind w:left="5040" w:hanging="360"/>
+      </w:pPr>
+      <w:rPr>
+        <w:rFonts w:ascii="Symbol" w:hAnsi="Symbol" w:hint="default"/>
+      </w:rPr>
+    </w:lvl>
+    <w:lvl w:ilvl="7" w:tplc="0C070003" w:tentative="1">
+      <w:start w:val="1"/>
+      <w:numFmt w:val="bullet"/>
+      <w:lvlText w:val="o"/>
+      <w:lvlJc w:val="left"/>
+      <w:pPr>
+        <w:ind w:left="5760" w:hanging="360"/>
+      </w:pPr>
+      <w:rPr>
+        <w:rFonts w:ascii="Courier New" w:hAnsi="Courier New" w:cs="Courier New" w:hint="default"/>
+      </w:rPr>
+    </w:lvl>
+    <w:lvl w:ilvl="8" w:tplc="0C070005" w:tentative="1">
+      <w:start w:val="1"/>
+      <w:numFmt w:val="bullet"/>
+      <w:lvlText w:val=""/>
+      <w:lvlJc w:val="left"/>
+      <w:pPr>
+        <w:ind w:left="6480" w:hanging="360"/>
+      </w:pPr>
+      <w:rPr>
+        <w:rFonts w:ascii="Wingdings" w:hAnsi="Wingdings" w:hint="default"/>
+      </w:rPr>
+    </w:lvl>
+  </w:abstractNum>
+  <w:abstractNum w:abstractNumId="3" w15:restartNumberingAfterBreak="0">
     <w:nsid w:val="412D2E2B"/>
     <w:multiLevelType w:val="hybridMultilevel"/>
     <w:tmpl w:val="F6085220"/>
@@ -12670,7 +13340,7 @@
       </w:rPr>
     </w:lvl>
   </w:abstractNum>
-  <w:abstractNum w:abstractNumId="3" w15:restartNumberingAfterBreak="0">
+  <w:abstractNum w:abstractNumId="4" w15:restartNumberingAfterBreak="0">
     <w:nsid w:val="416873C7"/>
     <w:multiLevelType w:val="hybridMultilevel"/>
     <w:tmpl w:val="BD18BC84"/>
@@ -12783,7 +13453,7 @@
       </w:rPr>
     </w:lvl>
   </w:abstractNum>
-  <w:abstractNum w:abstractNumId="4" w15:restartNumberingAfterBreak="0">
+  <w:abstractNum w:abstractNumId="5" w15:restartNumberingAfterBreak="0">
     <w:nsid w:val="43240B92"/>
     <w:multiLevelType w:val="hybridMultilevel"/>
     <w:tmpl w:val="27507C80"/>
@@ -12896,7 +13566,7 @@
       </w:rPr>
     </w:lvl>
   </w:abstractNum>
-  <w:abstractNum w:abstractNumId="5" w15:restartNumberingAfterBreak="0">
+  <w:abstractNum w:abstractNumId="6" w15:restartNumberingAfterBreak="0">
     <w:nsid w:val="4E6549B6"/>
     <w:multiLevelType w:val="hybridMultilevel"/>
     <w:tmpl w:val="2BEA1504"/>
@@ -13009,7 +13679,7 @@
       </w:rPr>
     </w:lvl>
   </w:abstractNum>
-  <w:abstractNum w:abstractNumId="6" w15:restartNumberingAfterBreak="0">
+  <w:abstractNum w:abstractNumId="7" w15:restartNumberingAfterBreak="0">
     <w:nsid w:val="662A254F"/>
     <w:multiLevelType w:val="hybridMultilevel"/>
     <w:tmpl w:val="14DC80C6"/>
@@ -13122,7 +13792,7 @@
       </w:rPr>
     </w:lvl>
   </w:abstractNum>
-  <w:abstractNum w:abstractNumId="7" w15:restartNumberingAfterBreak="0">
+  <w:abstractNum w:abstractNumId="8" w15:restartNumberingAfterBreak="0">
     <w:nsid w:val="688B58E5"/>
     <w:multiLevelType w:val="hybridMultilevel"/>
     <w:tmpl w:val="1A2A3C80"/>
@@ -13235,7 +13905,7 @@
       </w:rPr>
     </w:lvl>
   </w:abstractNum>
-  <w:abstractNum w:abstractNumId="8" w15:restartNumberingAfterBreak="0">
+  <w:abstractNum w:abstractNumId="9" w15:restartNumberingAfterBreak="0">
     <w:nsid w:val="6B5329CB"/>
     <w:multiLevelType w:val="multilevel"/>
     <w:tmpl w:val="09985FE0"/>
@@ -13352,28 +14022,31 @@
     <w:abstractNumId w:val="0"/>
   </w:num>
   <w:num w:numId="2">
+    <w:abstractNumId w:val="7"/>
+  </w:num>
+  <w:num w:numId="3">
     <w:abstractNumId w:val="6"/>
   </w:num>
-  <w:num w:numId="3">
+  <w:num w:numId="4">
     <w:abstractNumId w:val="5"/>
   </w:num>
-  <w:num w:numId="4">
+  <w:num w:numId="5">
     <w:abstractNumId w:val="4"/>
   </w:num>
-  <w:num w:numId="5">
+  <w:num w:numId="6">
     <w:abstractNumId w:val="3"/>
   </w:num>
-  <w:num w:numId="6">
-    <w:abstractNumId w:val="2"/>
-  </w:num>
   <w:num w:numId="7">
-    <w:abstractNumId w:val="8"/>
+    <w:abstractNumId w:val="9"/>
   </w:num>
   <w:num w:numId="8">
-    <w:abstractNumId w:val="7"/>
+    <w:abstractNumId w:val="8"/>
   </w:num>
   <w:num w:numId="9">
     <w:abstractNumId w:val="1"/>
+  </w:num>
+  <w:num w:numId="10">
+    <w:abstractNumId w:val="2"/>
   </w:num>
 </w:numbering>
 </file>
@@ -29900,7 +30573,7 @@
 </file>
 
 <file path=customXml/itemProps1.xml><?xml version="1.0" encoding="utf-8"?>
-<ds:datastoreItem xmlns:ds="http://schemas.openxmlformats.org/officeDocument/2006/customXml" ds:itemID="{C6DF8E04-5EAF-43A7-A344-B6FC73B345FF}">
+<ds:datastoreItem xmlns:ds="http://schemas.openxmlformats.org/officeDocument/2006/customXml" ds:itemID="{6470D113-7998-4C9F-85FF-C21BE3531B3E}">
   <ds:schemaRefs>
     <ds:schemaRef ds:uri="http://schemas.openxmlformats.org/officeDocument/2006/bibliography"/>
   </ds:schemaRefs>

</xml_diff>